<commit_message>
saving changes to abstract
</commit_message>
<xml_diff>
--- a/_writing/00-pgg_paper.docx
+++ b/_writing/00-pgg_paper.docx
@@ -7,49 +7,19 @@
     <w:p/>
     <w:p/>
     <w:p>
-      <w:pPr>
-        <w:jc w:val="center"/>
-        <w:rPr>
-          <w:b/>
-          <w:bCs/>
-        </w:rPr>
-      </w:pPr>
-      <w:r>
-        <w:rPr>
-          <w:b/>
-          <w:bCs/>
-        </w:rPr>
+      <w:r>
         <w:t xml:space="preserve">Understanding inequality in the public goods game: effects of heterogeneous endowment and heterogeneous </w:t>
       </w:r>
       <w:r>
-        <w:rPr>
-          <w:b/>
-          <w:bCs/>
-        </w:rPr>
         <w:t>punishment</w:t>
       </w:r>
       <w:r>
-        <w:rPr>
-          <w:b/>
-          <w:bCs/>
-        </w:rPr>
         <w:t xml:space="preserve"> on cooperation</w:t>
       </w:r>
     </w:p>
-    <w:p>
-      <w:pPr>
-        <w:jc w:val="center"/>
-      </w:pPr>
-    </w:p>
-    <w:p>
-      <w:pPr>
-        <w:jc w:val="center"/>
-      </w:pPr>
-    </w:p>
-    <w:p>
-      <w:pPr>
-        <w:jc w:val="center"/>
-      </w:pPr>
+    <w:p/>
+    <w:p/>
+    <w:p>
       <w:r>
         <w:t xml:space="preserve">Justin Gordon </w:t>
       </w:r>
@@ -63,25 +33,16 @@
       </w:r>
     </w:p>
     <w:p>
-      <w:pPr>
-        <w:jc w:val="center"/>
-      </w:pPr>
       <w:r>
         <w:t>Faculty of Psychology, University of British Columbia</w:t>
       </w:r>
     </w:p>
     <w:p>
-      <w:pPr>
-        <w:jc w:val="center"/>
-      </w:pPr>
       <w:r>
         <w:t xml:space="preserve">PSYC340/440: Directed Studies </w:t>
       </w:r>
     </w:p>
     <w:p>
-      <w:pPr>
-        <w:jc w:val="center"/>
-      </w:pPr>
       <w:r>
         <w:t xml:space="preserve">Dr. Azim Shariff and Anita </w:t>
       </w:r>
@@ -92,9 +53,6 @@
       <w:proofErr w:type="spellEnd"/>
     </w:p>
     <w:p>
-      <w:pPr>
-        <w:jc w:val="center"/>
-      </w:pPr>
       <w:r>
         <w:t>April 27, 2021</w:t>
       </w:r>
@@ -103,19 +61,813 @@
     <w:p/>
     <w:p/>
     <w:p/>
+    <w:p/>
+    <w:p/>
+    <w:p/>
+    <w:p/>
+    <w:p/>
+    <w:p/>
+    <w:p/>
+    <w:p/>
     <w:p>
       <w:pPr>
         <w:pStyle w:val="Heading1"/>
-      </w:pPr>
-      <w:r>
+        <w:rPr>
+          <w:color w:val="FF0000"/>
+        </w:rPr>
+      </w:pPr>
+      <w:r>
+        <w:rPr>
+          <w:color w:val="FF0000"/>
+        </w:rPr>
         <w:lastRenderedPageBreak/>
         <w:t>Abstract</w:t>
       </w:r>
     </w:p>
     <w:p>
-      <w:r>
-        <w:t xml:space="preserve">[background info] </w:t>
-      </w:r>
+      <w:pPr>
+        <w:rPr>
+          <w:color w:val="FF0000"/>
+        </w:rPr>
+      </w:pPr>
+      <w:r>
+        <w:rPr>
+          <w:color w:val="FF0000"/>
+        </w:rPr>
+        <w:t>W</w:t>
+      </w:r>
+      <w:r>
+        <w:rPr>
+          <w:color w:val="FF0000"/>
+        </w:rPr>
+        <w:t>e look at the effects of heterogeneous endowment</w:t>
+      </w:r>
+      <w:r>
+        <w:rPr>
+          <w:color w:val="FF0000"/>
+        </w:rPr>
+        <w:t xml:space="preserve"> </w:t>
+      </w:r>
+      <w:r>
+        <w:rPr>
+          <w:color w:val="FF0000"/>
+        </w:rPr>
+        <w:t>on cooperation as measured by percent contribution in a modified standard public goods game</w:t>
+      </w:r>
+      <w:r>
+        <w:rPr>
+          <w:color w:val="FF0000"/>
+        </w:rPr>
+        <w:t xml:space="preserve"> </w:t>
+      </w:r>
+      <w:r>
+        <w:rPr>
+          <w:b/>
+          <w:bCs/>
+          <w:color w:val="FF0000"/>
+        </w:rPr>
+        <w:t>[question/method]</w:t>
+      </w:r>
+      <w:r>
+        <w:rPr>
+          <w:color w:val="FF0000"/>
+        </w:rPr>
+        <w:t>. We model inequality using Gini-coefficients and provide a systematic method for calculating Gini coefficients for heterogeneous endowment public goods games</w:t>
+      </w:r>
+      <w:r>
+        <w:rPr>
+          <w:color w:val="FF0000"/>
+        </w:rPr>
+        <w:t xml:space="preserve"> </w:t>
+      </w:r>
+      <w:r>
+        <w:rPr>
+          <w:b/>
+          <w:bCs/>
+          <w:color w:val="FF0000"/>
+        </w:rPr>
+        <w:t>[method]</w:t>
+      </w:r>
+      <w:r>
+        <w:rPr>
+          <w:color w:val="FF0000"/>
+        </w:rPr>
+        <w:t>. Across 10 conditions of inequality ranging in Gini coefficient value from 0.02 to 0.80, we found that endowment level and inequality have a negative effect on cooperation</w:t>
+      </w:r>
+      <w:r>
+        <w:rPr>
+          <w:color w:val="FF0000"/>
+        </w:rPr>
+        <w:t xml:space="preserve"> </w:t>
+      </w:r>
+      <w:r>
+        <w:rPr>
+          <w:b/>
+          <w:bCs/>
+          <w:color w:val="FF0000"/>
+        </w:rPr>
+        <w:t>[method/findings]</w:t>
+      </w:r>
+      <w:r>
+        <w:rPr>
+          <w:color w:val="FF0000"/>
+        </w:rPr>
+        <w:t xml:space="preserve">. </w:t>
+      </w:r>
+      <w:r>
+        <w:rPr>
+          <w:color w:val="FF0000"/>
+        </w:rPr>
+        <w:t xml:space="preserve">Together these findings will clarify the role of inequality in cooperation and </w:t>
+      </w:r>
+      <w:r>
+        <w:rPr>
+          <w:color w:val="FF0000"/>
+        </w:rPr>
+        <w:t>pr</w:t>
+      </w:r>
+      <w:r>
+        <w:rPr>
+          <w:color w:val="FF0000"/>
+        </w:rPr>
+        <w:t>ovide a better understanding how to effectively sanction in the presence of inequality</w:t>
+      </w:r>
+      <w:r>
+        <w:rPr>
+          <w:color w:val="FF0000"/>
+        </w:rPr>
+        <w:t xml:space="preserve"> </w:t>
+      </w:r>
+      <w:r>
+        <w:rPr>
+          <w:b/>
+          <w:bCs/>
+          <w:color w:val="FF0000"/>
+        </w:rPr>
+        <w:t>[wider implications]</w:t>
+      </w:r>
+      <w:r>
+        <w:rPr>
+          <w:color w:val="FF0000"/>
+        </w:rPr>
+        <w:t xml:space="preserve">. </w:t>
+      </w:r>
+    </w:p>
+    <w:p>
+      <w:r>
+        <w:t xml:space="preserve">The Gini coefficient is a common measure of income inequality when using public goods games to study </w:t>
+      </w:r>
+    </w:p>
+    <w:p>
+      <w:r>
+        <w:t>[Wider Context]</w:t>
+      </w:r>
+    </w:p>
+    <w:p>
+      <w:r>
+        <w:t>what is the problem definition? what was the question we were really looking to answer? we were looking to see if there is optimal level of income inequality for promoting cooperation. why is this important? because income inequality is prevalent everywhere and knowing if inequality can be optimized would lead to better cooperation. specifically, we were interested in knowing if there might be countries that have an optimal level of inequality for promoting cooperation. </w:t>
+      </w:r>
+    </w:p>
+    <w:p>
+      <w:pPr>
+        <w:rPr>
+          <w:color w:val="000000" w:themeColor="text1"/>
+        </w:rPr>
+      </w:pPr>
+      <w:r>
+        <w:t>Economic</w:t>
+      </w:r>
+      <w:r>
+        <w:t xml:space="preserve"> inequality</w:t>
+      </w:r>
+      <w:r>
+        <w:t>, which</w:t>
+      </w:r>
+      <w:r>
+        <w:t xml:space="preserve"> varies</w:t>
+      </w:r>
+      <w:r>
+        <w:t xml:space="preserve"> </w:t>
+      </w:r>
+      <w:r>
+        <w:t>largely</w:t>
+      </w:r>
+      <w:r>
+        <w:t xml:space="preserve"> from country to country</w:t>
+      </w:r>
+      <w:r>
+        <w:t xml:space="preserve">, </w:t>
+      </w:r>
+      <w:r>
+        <w:t xml:space="preserve">impacts peoples’ </w:t>
+      </w:r>
+      <w:r>
+        <w:t>cooperative behaviour (</w:t>
+      </w:r>
+      <w:r>
+        <w:t xml:space="preserve">reference). </w:t>
+      </w:r>
+      <w:r>
+        <w:t>R</w:t>
+      </w:r>
+      <w:r>
+        <w:t xml:space="preserve">esearch on </w:t>
+      </w:r>
+      <w:r>
+        <w:t>economic</w:t>
+      </w:r>
+      <w:r>
+        <w:t xml:space="preserve"> inequality suggests that there may be an </w:t>
+      </w:r>
+      <w:r>
+        <w:t>optimal level of</w:t>
+      </w:r>
+      <w:r>
+        <w:t xml:space="preserve"> economic</w:t>
+      </w:r>
+      <w:r>
+        <w:t xml:space="preserve"> inequality for promoting cooperation. </w:t>
+      </w:r>
+      <w:r>
+        <w:t>However,</w:t>
+      </w:r>
+      <w:r>
+        <w:t xml:space="preserve"> </w:t>
+      </w:r>
+      <w:r>
+        <w:t>experiment</w:t>
+      </w:r>
+      <w:r>
+        <w:t xml:space="preserve">s looking </w:t>
+      </w:r>
+      <w:r>
+        <w:t>at how economic</w:t>
+      </w:r>
+      <w:r>
+        <w:t xml:space="preserve"> inequality </w:t>
+      </w:r>
+      <w:r>
+        <w:t xml:space="preserve">impacts cooperation </w:t>
+      </w:r>
+      <w:r>
+        <w:t>have not directly addressed</w:t>
+      </w:r>
+      <w:r>
+        <w:t xml:space="preserve"> whether an</w:t>
+      </w:r>
+      <w:r>
+        <w:t xml:space="preserve"> optimal level of</w:t>
+      </w:r>
+      <w:r>
+        <w:t xml:space="preserve"> economic </w:t>
+      </w:r>
+      <w:r>
+        <w:t>inequality</w:t>
+      </w:r>
+      <w:r>
+        <w:t xml:space="preserve"> </w:t>
+      </w:r>
+      <w:r>
+        <w:t xml:space="preserve">exists. </w:t>
+      </w:r>
+      <w:r>
+        <w:t>This study</w:t>
+      </w:r>
+      <w:r>
+        <w:t xml:space="preserve"> investigated whether an </w:t>
+      </w:r>
+      <w:r>
+        <w:t xml:space="preserve">optimal level of income inequality could be </w:t>
+      </w:r>
+      <w:r>
+        <w:t>produced</w:t>
+      </w:r>
+      <w:r>
+        <w:t xml:space="preserve"> experimentally. </w:t>
+      </w:r>
+      <w:r>
+        <w:t>We</w:t>
+      </w:r>
+      <w:r>
+        <w:t xml:space="preserve"> perform</w:t>
+      </w:r>
+      <w:r>
+        <w:t>ed</w:t>
+      </w:r>
+      <w:r>
+        <w:t xml:space="preserve"> experiments </w:t>
+      </w:r>
+      <w:r>
+        <w:rPr>
+          <w:color w:val="000000" w:themeColor="text1"/>
+        </w:rPr>
+        <w:t xml:space="preserve">using </w:t>
+      </w:r>
+      <w:r>
+        <w:rPr>
+          <w:color w:val="000000" w:themeColor="text1"/>
+        </w:rPr>
+        <w:t>public goods game (PGG</w:t>
+      </w:r>
+      <w:r>
+        <w:rPr>
+          <w:color w:val="000000" w:themeColor="text1"/>
+        </w:rPr>
+        <w:t>s</w:t>
+      </w:r>
+      <w:r>
+        <w:rPr>
+          <w:color w:val="000000" w:themeColor="text1"/>
+        </w:rPr>
+        <w:t>) and measure</w:t>
+      </w:r>
+      <w:r>
+        <w:rPr>
+          <w:color w:val="000000" w:themeColor="text1"/>
+        </w:rPr>
+        <w:t xml:space="preserve">d </w:t>
+      </w:r>
+      <w:r>
+        <w:rPr>
+          <w:color w:val="000000" w:themeColor="text1"/>
+        </w:rPr>
+        <w:t xml:space="preserve">cooperation </w:t>
+      </w:r>
+      <w:r>
+        <w:rPr>
+          <w:color w:val="000000" w:themeColor="text1"/>
+        </w:rPr>
+        <w:t>as</w:t>
+      </w:r>
+      <w:r>
+        <w:rPr>
+          <w:color w:val="000000" w:themeColor="text1"/>
+        </w:rPr>
+        <w:t xml:space="preserve"> </w:t>
+      </w:r>
+      <w:r>
+        <w:rPr>
+          <w:color w:val="000000" w:themeColor="text1"/>
+        </w:rPr>
+        <w:t>participants</w:t>
+      </w:r>
+      <w:r>
+        <w:rPr>
+          <w:color w:val="000000" w:themeColor="text1"/>
+        </w:rPr>
+        <w:t>’</w:t>
+      </w:r>
+      <w:r>
+        <w:rPr>
+          <w:color w:val="000000" w:themeColor="text1"/>
+        </w:rPr>
+        <w:t xml:space="preserve"> </w:t>
+      </w:r>
+      <w:r>
+        <w:rPr>
+          <w:color w:val="000000" w:themeColor="text1"/>
+        </w:rPr>
+        <w:t>percent contribution</w:t>
+      </w:r>
+      <w:r>
+        <w:rPr>
+          <w:color w:val="000000" w:themeColor="text1"/>
+        </w:rPr>
+        <w:t xml:space="preserve"> in the PGG</w:t>
+      </w:r>
+      <w:r>
+        <w:rPr>
+          <w:color w:val="000000" w:themeColor="text1"/>
+        </w:rPr>
+        <w:t xml:space="preserve">. </w:t>
+      </w:r>
+      <w:r>
+        <w:rPr>
+          <w:color w:val="000000" w:themeColor="text1"/>
+        </w:rPr>
+        <w:t>To model varying levels of economic inequality, we created 10 heterogenous PGG endowment levels</w:t>
+      </w:r>
+      <w:r>
+        <w:rPr>
+          <w:color w:val="000000" w:themeColor="text1"/>
+        </w:rPr>
+        <w:t xml:space="preserve"> ranging </w:t>
+      </w:r>
+      <w:r>
+        <w:rPr>
+          <w:color w:val="000000" w:themeColor="text1"/>
+        </w:rPr>
+        <w:t xml:space="preserve">in </w:t>
+      </w:r>
+      <w:r>
+        <w:rPr>
+          <w:color w:val="000000" w:themeColor="text1"/>
+        </w:rPr>
+        <w:t xml:space="preserve">Gini coefficient values </w:t>
+      </w:r>
+      <w:r>
+        <w:rPr>
+          <w:color w:val="000000" w:themeColor="text1"/>
+        </w:rPr>
+        <w:t>from</w:t>
+      </w:r>
+      <w:r>
+        <w:rPr>
+          <w:color w:val="000000" w:themeColor="text1"/>
+        </w:rPr>
+        <w:t xml:space="preserve"> 0.02 to 0.80</w:t>
+      </w:r>
+      <w:r>
+        <w:rPr>
+          <w:color w:val="000000" w:themeColor="text1"/>
+        </w:rPr>
+        <w:t xml:space="preserve">. </w:t>
+      </w:r>
+      <w:r>
+        <w:rPr>
+          <w:color w:val="000000" w:themeColor="text1"/>
+        </w:rPr>
+        <w:t>Importantly, t</w:t>
+      </w:r>
+      <w:r>
+        <w:rPr>
+          <w:color w:val="000000" w:themeColor="text1"/>
+        </w:rPr>
+        <w:t>he</w:t>
+      </w:r>
+      <w:r>
+        <w:rPr>
+          <w:color w:val="000000" w:themeColor="text1"/>
+        </w:rPr>
+        <w:t xml:space="preserve"> </w:t>
+      </w:r>
+      <w:r>
+        <w:rPr>
+          <w:color w:val="000000" w:themeColor="text1"/>
+        </w:rPr>
+        <w:t xml:space="preserve">heterogenous </w:t>
+      </w:r>
+      <w:r>
+        <w:rPr>
+          <w:color w:val="000000" w:themeColor="text1"/>
+        </w:rPr>
+        <w:t xml:space="preserve">endowment </w:t>
+      </w:r>
+      <w:r>
+        <w:rPr>
+          <w:color w:val="000000" w:themeColor="text1"/>
+        </w:rPr>
+        <w:t xml:space="preserve">levels </w:t>
+      </w:r>
+      <w:r>
+        <w:rPr>
+          <w:color w:val="000000" w:themeColor="text1"/>
+        </w:rPr>
+        <w:t>created</w:t>
+      </w:r>
+      <w:r>
+        <w:rPr>
+          <w:color w:val="000000" w:themeColor="text1"/>
+        </w:rPr>
+        <w:t xml:space="preserve"> </w:t>
+      </w:r>
+      <w:r>
+        <w:rPr>
+          <w:color w:val="000000" w:themeColor="text1"/>
+        </w:rPr>
+        <w:t xml:space="preserve">were designed to match </w:t>
+      </w:r>
+      <w:r>
+        <w:rPr>
+          <w:color w:val="000000" w:themeColor="text1"/>
+        </w:rPr>
+        <w:t xml:space="preserve">real-world </w:t>
+      </w:r>
+      <w:r>
+        <w:rPr>
+          <w:color w:val="000000" w:themeColor="text1"/>
+        </w:rPr>
+        <w:t>economic inequality distributions</w:t>
+      </w:r>
+      <w:r>
+        <w:rPr>
+          <w:color w:val="000000" w:themeColor="text1"/>
+        </w:rPr>
+        <w:t xml:space="preserve">. For countries, this means using </w:t>
+      </w:r>
+      <w:r>
+        <w:rPr>
+          <w:color w:val="000000" w:themeColor="text1"/>
+        </w:rPr>
+        <w:t>log-normal Lorenz distribution</w:t>
+      </w:r>
+      <w:r>
+        <w:rPr>
+          <w:color w:val="000000" w:themeColor="text1"/>
+        </w:rPr>
+        <w:t xml:space="preserve"> Gini coefficient equations</w:t>
+      </w:r>
+      <w:r>
+        <w:rPr>
+          <w:color w:val="000000" w:themeColor="text1"/>
+        </w:rPr>
+        <w:t>.</w:t>
+      </w:r>
+      <w:r>
+        <w:rPr>
+          <w:color w:val="000000" w:themeColor="text1"/>
+        </w:rPr>
+        <w:t xml:space="preserve"> Results here</w:t>
+      </w:r>
+      <w:r>
+        <w:rPr>
+          <w:color w:val="000000" w:themeColor="text1"/>
+        </w:rPr>
+        <w:t xml:space="preserve"> </w:t>
+      </w:r>
+      <w:r>
+        <w:rPr>
+          <w:color w:val="000000" w:themeColor="text1"/>
+        </w:rPr>
+        <w:t>[results]</w:t>
+      </w:r>
+      <w:r>
+        <w:rPr>
+          <w:color w:val="000000" w:themeColor="text1"/>
+        </w:rPr>
+        <w:t xml:space="preserve">. </w:t>
+      </w:r>
+    </w:p>
+    <w:p>
+      <w:pPr>
+        <w:rPr>
+          <w:color w:val="000000" w:themeColor="text1"/>
+        </w:rPr>
+      </w:pPr>
+    </w:p>
+    <w:p>
+      <w:pPr>
+        <w:rPr>
+          <w:color w:val="000000" w:themeColor="text1"/>
+        </w:rPr>
+      </w:pPr>
+      <w:r>
+        <w:rPr>
+          <w:color w:val="000000" w:themeColor="text1"/>
+        </w:rPr>
+        <w:t>For an optimal level of economic inequality exists, we expected to see that as economic inequality increases, cooperation first increases, then reaches some maximum level, after which, cooperation decreases as economic inequality continues to increase</w:t>
+      </w:r>
+      <w:r>
+        <w:rPr>
+          <w:color w:val="000000" w:themeColor="text1"/>
+        </w:rPr>
+        <w:t xml:space="preserve"> </w:t>
+      </w:r>
+      <w:r>
+        <w:rPr>
+          <w:color w:val="000000" w:themeColor="text1"/>
+        </w:rPr>
+        <w:t xml:space="preserve">… </w:t>
+      </w:r>
+      <w:r>
+        <w:rPr>
+          <w:color w:val="000000" w:themeColor="text1"/>
+        </w:rPr>
+        <w:t>[the answer].</w:t>
+      </w:r>
+    </w:p>
+    <w:p>
+      <w:pPr>
+        <w:rPr>
+          <w:color w:val="000000" w:themeColor="text1"/>
+        </w:rPr>
+      </w:pPr>
+    </w:p>
+    <w:p>
+      <w:pPr>
+        <w:rPr>
+          <w:color w:val="FF0000"/>
+        </w:rPr>
+      </w:pPr>
+      <w:r>
+        <w:rPr>
+          <w:color w:val="000000" w:themeColor="text1"/>
+        </w:rPr>
+        <w:t>W</w:t>
+      </w:r>
+      <w:r>
+        <w:rPr>
+          <w:color w:val="000000" w:themeColor="text1"/>
+        </w:rPr>
+        <w:t xml:space="preserve">e found that endowment level and inequality have a negative effect on cooperation </w:t>
+      </w:r>
+      <w:r>
+        <w:rPr>
+          <w:b/>
+          <w:bCs/>
+          <w:color w:val="000000" w:themeColor="text1"/>
+        </w:rPr>
+        <w:t>[method/findings]</w:t>
+      </w:r>
+      <w:r>
+        <w:rPr>
+          <w:color w:val="000000" w:themeColor="text1"/>
+        </w:rPr>
+        <w:t xml:space="preserve">. </w:t>
+      </w:r>
+    </w:p>
+    <w:p>
+      <w:pPr>
+        <w:rPr>
+          <w:color w:val="FF0000"/>
+        </w:rPr>
+      </w:pPr>
+    </w:p>
+    <w:p>
+      <w:r>
+        <w:rPr>
+          <w:color w:val="FF0000"/>
+        </w:rPr>
+        <w:t xml:space="preserve">Together these findings will clarify the role of inequality in cooperation and provide a better understanding how to effectively sanction in the presence of inequality </w:t>
+      </w:r>
+      <w:r>
+        <w:rPr>
+          <w:b/>
+          <w:bCs/>
+          <w:color w:val="FF0000"/>
+        </w:rPr>
+        <w:t>[wider implications]</w:t>
+      </w:r>
+      <w:r>
+        <w:rPr>
+          <w:color w:val="FF0000"/>
+        </w:rPr>
+        <w:t xml:space="preserve">. </w:t>
+      </w:r>
+    </w:p>
+    <w:p/>
+    <w:p/>
+    <w:p>
+      <w:r>
+        <w:t>To do this, we use</w:t>
+      </w:r>
+    </w:p>
+    <w:p/>
+    <w:p>
+      <w:r>
+        <w:t>[</w:t>
+      </w:r>
+      <w:r>
+        <w:t>Methods</w:t>
+      </w:r>
+      <w:r>
+        <w:t>]</w:t>
+      </w:r>
+    </w:p>
+    <w:p>
+      <w:r>
+        <w:t>[</w:t>
+      </w:r>
+      <w:r>
+        <w:t>Results</w:t>
+      </w:r>
+      <w:r>
+        <w:t>]</w:t>
+      </w:r>
+    </w:p>
+    <w:p>
+      <w:r>
+        <w:t>[</w:t>
+      </w:r>
+      <w:r>
+        <w:t>Answer</w:t>
+      </w:r>
+      <w:r>
+        <w:t>]</w:t>
+      </w:r>
+    </w:p>
+    <w:p>
+      <w:r>
+        <w:t>[</w:t>
+      </w:r>
+      <w:r>
+        <w:t>Consequences</w:t>
+      </w:r>
+      <w:r>
+        <w:t>]</w:t>
+      </w:r>
+    </w:p>
+    <w:p>
+      <w:r>
+        <w:t>[</w:t>
+      </w:r>
+      <w:r>
+        <w:t>Wider Implications</w:t>
+      </w:r>
+      <w:r>
+        <w:t>]</w:t>
+      </w:r>
+    </w:p>
+    <w:p/>
+    <w:p/>
+    <w:p>
+      <w:r>
+        <w:t>Income inequality</w:t>
+      </w:r>
+      <w:r>
+        <w:t xml:space="preserve"> </w:t>
+      </w:r>
+      <w:r>
+        <w:t>varies widely from country to country</w:t>
+      </w:r>
+      <w:r>
+        <w:t xml:space="preserve">. </w:t>
+      </w:r>
+      <w:r>
+        <w:t xml:space="preserve">The higher a countries Gini coefficient, the more income inequality the country has. </w:t>
+      </w:r>
+      <w:r>
+        <w:t>Generally, a</w:t>
+      </w:r>
+      <w:r>
+        <w:t xml:space="preserve">s income inequality increases, </w:t>
+      </w:r>
+      <w:r>
+        <w:t xml:space="preserve">cooperation </w:t>
+      </w:r>
+      <w:r>
+        <w:t xml:space="preserve">tends to go down </w:t>
+      </w:r>
+      <w:r>
+        <w:t>(add reference</w:t>
+      </w:r>
+      <w:r>
+        <w:t>).</w:t>
+      </w:r>
+      <w:r>
+        <w:t xml:space="preserve"> </w:t>
+      </w:r>
+      <w:r>
+        <w:t xml:space="preserve">This raises the question of how cooperation changes from countries with the least income inequality to those with the most. However, </w:t>
+      </w:r>
+      <w:r>
+        <w:t xml:space="preserve">little research has looked at how </w:t>
+      </w:r>
+      <w:r>
+        <w:t xml:space="preserve">income inequality impacts cooperation across a wide range of Gini coefficient values representative of country-level income inequality </w:t>
+      </w:r>
+      <w:r>
+        <w:rPr>
+          <w:b/>
+          <w:bCs/>
+        </w:rPr>
+        <w:t>[specific issue]</w:t>
+      </w:r>
+      <w:r>
+        <w:t xml:space="preserve">.  We look at the effects of income inequality on levels of cooperation </w:t>
+      </w:r>
+      <w:r>
+        <w:t>using the</w:t>
+      </w:r>
+      <w:r>
+        <w:t xml:space="preserve"> public goods game </w:t>
+      </w:r>
+      <w:r>
+        <w:rPr>
+          <w:b/>
+          <w:bCs/>
+        </w:rPr>
+        <w:t>[question/method]</w:t>
+      </w:r>
+      <w:r>
+        <w:t>.</w:t>
+      </w:r>
+    </w:p>
+    <w:p/>
+    <w:p/>
+    <w:p/>
+    <w:p/>
+    <w:p/>
+    <w:p/>
+    <w:p/>
+    <w:p/>
+    <w:p/>
+    <w:p/>
+    <w:p/>
+    <w:p/>
+    <w:p/>
+    <w:p/>
+    <w:p/>
+    <w:p/>
+    <w:p>
+      <w:pPr>
+        <w:pStyle w:val="Heading1"/>
+      </w:pPr>
+      <w:r>
+        <w:t>Introduction</w:t>
+      </w:r>
+    </w:p>
+    <w:p>
       <w:r>
         <w:t>Studying cooperative behaviour in the presence of social dilemmas is most frequently studied using the public goods game (</w:t>
       </w:r>
@@ -125,186 +877,76 @@
       </w:r>
       <w:proofErr w:type="spellEnd"/>
       <w:r>
-        <w:t>), and most often involves homogenous endowment and homogeneous punishment conditions.</w:t>
-      </w:r>
-    </w:p>
-    <w:p>
-      <w:r>
-        <w:t>Public goods games</w:t>
-      </w:r>
-    </w:p>
-    <w:p>
-      <w:r>
-        <w:t>Inequality</w:t>
-      </w:r>
-    </w:p>
-    <w:p>
-      <w:r>
-        <w:t xml:space="preserve">Social </w:t>
-      </w:r>
-      <w:r>
-        <w:t>Dilemmas</w:t>
-      </w:r>
-    </w:p>
-    <w:p>
-      <w:r>
-        <w:t>This study was designed to better understand how inequality impacts human cooperation. We were interested in understanding if visibility of income inequality impacted peoples</w:t>
-      </w:r>
-      <w:r>
-        <w:t>’</w:t>
-      </w:r>
-      <w:r>
-        <w:t xml:space="preserve"> decision to contribute money to common pool. This is important because knowing how people behave under</w:t>
-      </w:r>
-      <w:r>
-        <w:t xml:space="preserve"> </w:t>
-      </w:r>
-      <w:r>
-        <w:t>conditions of income inequality helps understand human motivation to cooperate</w:t>
-      </w:r>
-      <w:r>
-        <w:t xml:space="preserve">. </w:t>
-      </w:r>
-      <w:r>
-        <w:t xml:space="preserve">If </w:t>
-      </w:r>
-      <w:r>
-        <w:t>humans are more likely to cooperate when inequality levels are low</w:t>
+        <w:t xml:space="preserve">), and most often involves homogenous endowment and homogeneous punishment conditions. For these cases, the literature is quite exhaustive (e.g., Chaudhuri, 2011). </w:t>
+      </w:r>
+      <w:r>
+        <w:t>However</w:t>
       </w:r>
       <w:r>
         <w:t>,</w:t>
       </w:r>
       <w:r>
-        <w:t xml:space="preserve"> </w:t>
-      </w:r>
-      <w:r>
-        <w:t xml:space="preserve">then it makes sense to create </w:t>
-      </w:r>
-      <w:r>
-        <w:t xml:space="preserve">social structures that lower income inequality. However, in the absence of this knowledge, it is difficult to argue for income redistribution </w:t>
-      </w:r>
-      <w:r>
-        <w:t xml:space="preserve">when speaking to people in positions of economic power. </w:t>
-      </w:r>
-    </w:p>
-    <w:p>
-      <w:r>
-        <w:t>In the experiments presented, we look at the effects of heterogeneous endowment and heterogeneous punishment on cooperation as measured by percent contribution in a modified standard public goods game</w:t>
-      </w:r>
-      <w:r>
-        <w:t>. We model inequality using Gini-coefficients and provide a systematic method for calculating Gini coefficients for heterogeneous endowment public goods games. Across 10 conditions of inequality ranging in Gini coefficient value from 0.02 to 0.80, w</w:t>
-      </w:r>
-      <w:r>
-        <w:t xml:space="preserve">e </w:t>
-      </w:r>
-      <w:r>
-        <w:t xml:space="preserve">found that endowment level and inequality have a negative effect on cooperation. </w:t>
-      </w:r>
-      <w:r>
-        <w:t xml:space="preserve">Together these findings </w:t>
-      </w:r>
-      <w:r>
-        <w:lastRenderedPageBreak/>
-        <w:t xml:space="preserve">will clarify the role of inequality in cooperation and </w:t>
-      </w:r>
-      <w:r>
-        <w:t>pr</w:t>
-      </w:r>
-      <w:r>
-        <w:t xml:space="preserve">ovide a better understanding how to effectively sanction in the presence of inequality. </w:t>
-      </w:r>
-    </w:p>
-    <w:p>
-      <w:pPr>
-        <w:pStyle w:val="Heading1"/>
-      </w:pPr>
-      <w:r>
-        <w:t>Introduction</w:t>
-      </w:r>
-    </w:p>
-    <w:p>
-      <w:r>
-        <w:t>Studying cooperative behaviour in the presence of social dilemmas is most frequently studied using the public goods game (</w:t>
+        <w:t xml:space="preserve"> while cooperati</w:t>
+      </w:r>
+      <w:r>
+        <w:t>ve contributions to a public pool</w:t>
+      </w:r>
+      <w:r>
+        <w:t xml:space="preserve"> may lead to increases in overall wealth of a group, this cooperation can still lead to increases in inequalit</w:t>
+      </w:r>
+      <w:r>
+        <w:t>y</w:t>
+      </w:r>
+      <w:r>
+        <w:t>; further</w:t>
+      </w:r>
+      <w:r>
+        <w:t xml:space="preserve"> m</w:t>
+      </w:r>
+      <w:r>
+        <w:t xml:space="preserve">echanism for promoting cooperation, such as sanctioning, </w:t>
+      </w:r>
+      <w:r>
+        <w:t>do not seem to decrease</w:t>
+      </w:r>
+      <w:r>
+        <w:t xml:space="preserve"> increases</w:t>
+      </w:r>
+      <w:r>
+        <w:t xml:space="preserve"> in</w:t>
+      </w:r>
+      <w:r>
+        <w:t xml:space="preserve"> inequality (</w:t>
       </w:r>
       <w:proofErr w:type="spellStart"/>
       <w:r>
-        <w:t>pgg</w:t>
+        <w:t>Gacther</w:t>
       </w:r>
       <w:proofErr w:type="spellEnd"/>
       <w:r>
-        <w:t xml:space="preserve">), and most often involves homogenous endowment and homogeneous punishment conditions. For these cases, the literature is quite exhaustive (e.g., Chaudhuri, 2011). </w:t>
-      </w:r>
-      <w:r>
-        <w:t>However</w:t>
+        <w:t xml:space="preserve"> et al, 2017). </w:t>
+      </w:r>
+      <w:r>
+        <w:t xml:space="preserve">This leaves open the question of how inequality arises, and what mechanisms are effective in promoting the wealth of the group </w:t>
+      </w:r>
+      <w:r>
+        <w:t xml:space="preserve">while </w:t>
+      </w:r>
+      <w:r>
+        <w:t xml:space="preserve">mitigating or even decreasing inequality. We aim </w:t>
+      </w:r>
+      <w:r>
+        <w:t xml:space="preserve">to contribute to this body of literature by first investigating the effects of inequality across a range of inequality levels and by investigating if inequality can be mitigated or reduced when all members of a public goods game can use heavy-handed punishment, not just those who have high endowments. </w:t>
+      </w:r>
+    </w:p>
+    <w:p>
+      <w:r>
+        <w:t>Inequality in public goods games</w:t>
       </w:r>
       <w:r>
         <w:t>,</w:t>
       </w:r>
       <w:r>
-        <w:t xml:space="preserve"> while cooperati</w:t>
-      </w:r>
-      <w:r>
-        <w:t>ve contributions to a public pool</w:t>
-      </w:r>
-      <w:r>
-        <w:t xml:space="preserve"> may lead to increases in overall wealth of a group, this cooperation can still lead to increases in inequalit</w:t>
-      </w:r>
-      <w:r>
-        <w:t>y</w:t>
-      </w:r>
-      <w:r>
-        <w:t>; further</w:t>
-      </w:r>
-      <w:r>
-        <w:t xml:space="preserve"> m</w:t>
-      </w:r>
-      <w:r>
-        <w:t xml:space="preserve">echanism for promoting cooperation, such as sanctioning, </w:t>
-      </w:r>
-      <w:r>
-        <w:t>do not seem to decrease</w:t>
-      </w:r>
-      <w:r>
-        <w:t xml:space="preserve"> increases</w:t>
-      </w:r>
-      <w:r>
-        <w:t xml:space="preserve"> in</w:t>
-      </w:r>
-      <w:r>
-        <w:t xml:space="preserve"> inequality (</w:t>
-      </w:r>
-      <w:proofErr w:type="spellStart"/>
-      <w:r>
-        <w:t>Gacther</w:t>
-      </w:r>
-      <w:proofErr w:type="spellEnd"/>
-      <w:r>
-        <w:t xml:space="preserve"> et al, 2017). </w:t>
-      </w:r>
-      <w:r>
-        <w:t xml:space="preserve">This leaves open the question of how inequality arises, and what mechanisms are effective in promoting the wealth of the group </w:t>
-      </w:r>
-      <w:r>
-        <w:t xml:space="preserve">while </w:t>
-      </w:r>
-      <w:r>
-        <w:t xml:space="preserve">mitigating or even decreasing inequality. We aim </w:t>
-      </w:r>
-      <w:r>
-        <w:t xml:space="preserve">to contribute to this body of literature by first investigating the effects of inequality across a range of inequality levels and by investigating if inequality can be mitigated or reduced when all members of a public goods game can use heavy-handed punishment, not just those who have high endowments. </w:t>
-      </w:r>
-    </w:p>
-    <w:p>
-      <w:pPr>
-        <w:ind w:firstLine="720"/>
-      </w:pPr>
-      <w:r>
-        <w:t>Inequality in public goods games</w:t>
-      </w:r>
-      <w:r>
-        <w:t>,</w:t>
-      </w:r>
-      <w:r>
         <w:t xml:space="preserve"> </w:t>
       </w:r>
       <w:r>
@@ -353,7 +995,6 @@
         <w:t xml:space="preserve">Typically, the Gini coefficient is used to quantify country’s level of income inequality, the degree which a country’s wealth is unequally distributed. </w:t>
       </w:r>
       <w:r>
-        <w:lastRenderedPageBreak/>
         <w:t xml:space="preserve">The </w:t>
       </w:r>
       <w:r>
@@ -479,7 +1120,11 @@
         <w:t>T</w:t>
       </w:r>
       <w:r>
-        <w:t>o give a sense of the range of world Gini coefficients</w:t>
+        <w:t xml:space="preserve">o give a sense of the range of world Gini </w:t>
+      </w:r>
+      <w:r>
+        <w:lastRenderedPageBreak/>
+        <w:t>coefficients</w:t>
       </w:r>
       <w:r>
         <w:t xml:space="preserve">, </w:t>
@@ -1017,11 +1662,7 @@
       </w:r>
     </w:p>
     <w:p>
-      <w:pPr>
-        <w:ind w:firstLine="720"/>
-      </w:pPr>
-      <w:r>
-        <w:lastRenderedPageBreak/>
+      <w:r>
         <w:t>The log-normal equation is a continuous function</w:t>
       </w:r>
       <w:r>
@@ -1278,9 +1919,6 @@
       </w:r>
     </w:p>
     <w:p>
-      <w:pPr>
-        <w:ind w:firstLine="720"/>
-      </w:pPr>
       <w:r>
         <w:t>Hauser (2019) puts forth a mathematical model for addressing stable cooperation as</w:t>
       </w:r>
@@ -1359,7 +1997,11 @@
       </w:r>
       <w:proofErr w:type="spellEnd"/>
       <w:r>
-        <w:t xml:space="preserve"> et al (2017) show in dynamic public goods game with initial heterogeneous endowment, inequality leads to lowered contribution</w:t>
+        <w:t xml:space="preserve"> </w:t>
+      </w:r>
+      <w:r>
+        <w:lastRenderedPageBreak/>
+        <w:t>et al (2017) show in dynamic public goods game with initial heterogeneous endowment, inequality leads to lowered contribution</w:t>
       </w:r>
       <w:r>
         <w:t xml:space="preserve">s, while Chan et al (1999) find that endowment heterogeneity has </w:t>
@@ -1383,213 +2025,216 @@
         <w:t xml:space="preserve">contributions. </w:t>
       </w:r>
       <w:r>
-        <w:t xml:space="preserve">Together, these theoretical and empirical </w:t>
+        <w:t xml:space="preserve">Together, these theoretical and empirical findings suggest that the effect of inequality may have a </w:t>
+      </w:r>
+      <w:proofErr w:type="gramStart"/>
+      <w:r>
+        <w:t>local maxima</w:t>
+      </w:r>
+      <w:proofErr w:type="gramEnd"/>
+      <w:r>
+        <w:t xml:space="preserve">, where there is an optimal level of inequality for cooperative outcomes. </w:t>
+      </w:r>
+    </w:p>
+    <w:p>
+      <w:r>
+        <w:t>Other studies show that h</w:t>
+      </w:r>
+      <w:r>
+        <w:t xml:space="preserve">igh income earners tend to be less generous when there is high income inequality salience, but this does not hold when income inequality salience is low (Cote et al, 2015). </w:t>
+      </w:r>
+      <w:r>
+        <w:t>L</w:t>
+      </w:r>
+      <w:r>
+        <w:t>ow-income earners express egalitarian motives by incurring personal costs to increase income of other low earners and decrease income of high-income earners (</w:t>
+      </w:r>
+      <w:r>
+        <w:t>Fowler</w:t>
+      </w:r>
+      <w:r>
+        <w:t xml:space="preserve"> et al, 2007). </w:t>
+      </w:r>
+      <w:r>
+        <w:t xml:space="preserve"> </w:t>
+      </w:r>
+      <w:r>
+        <w:t xml:space="preserve">When individuals are only aware of the absolute contribution of others, on average, they punish those who contribute less and reward those who contribute more, yet when they are aware of the relative percent contribution, individuals </w:t>
+      </w:r>
+      <w:r>
+        <w:t xml:space="preserve">reward and </w:t>
+      </w:r>
+      <w:r>
+        <w:t xml:space="preserve">punish </w:t>
+      </w:r>
+      <w:r>
+        <w:t xml:space="preserve">indiscriminately, reducing earnings of </w:t>
+      </w:r>
+      <w:r>
+        <w:t xml:space="preserve">those who contribute less </w:t>
+      </w:r>
+      <w:r>
+        <w:t xml:space="preserve">and </w:t>
+      </w:r>
+      <w:r>
+        <w:t>reward</w:t>
+      </w:r>
+      <w:r>
+        <w:t>ing</w:t>
+      </w:r>
+      <w:r>
+        <w:t xml:space="preserve"> those who contribute more (H</w:t>
+      </w:r>
+      <w:r>
+        <w:t>au</w:t>
+      </w:r>
+      <w:r>
+        <w:t xml:space="preserve">ser et al, 2019). </w:t>
+      </w:r>
+    </w:p>
+    <w:p>
+      <w:proofErr w:type="spellStart"/>
+      <w:r>
+        <w:t>Gachter</w:t>
+      </w:r>
+      <w:proofErr w:type="spellEnd"/>
+      <w:r>
+        <w:t xml:space="preserve"> et al, 2017 find that while public wealth increases for repeated public goods games</w:t>
+      </w:r>
+      <w:r>
+        <w:t xml:space="preserve"> with punishment</w:t>
+      </w:r>
+      <w:r>
+        <w:t>, inequality increases significantly</w:t>
+      </w:r>
+      <w:r>
+        <w:t xml:space="preserve"> in both punishment and no-punishment conditions. </w:t>
+      </w:r>
+      <w:r>
+        <w:t>This seems to suggest that punishment, while improving public wealth, still leads to the wealth being concentrated at the top.</w:t>
+      </w:r>
+      <w:r>
+        <w:t xml:space="preserve"> Nishi et al 2015 used a public goods game to explore the mechanism that sustain inequality within social networks. To better model approximate real world social networks, the heterogenous endowments used Gini values of 0.2 and 0.4, which roughly approximate countries with low and medium levels of inequality. In social networks of participants with cooperative agency, they found that inequality tends to persist when visible, yet when invisible, inequality tends to decrease (Nishi, 2015).</w:t>
+      </w:r>
+    </w:p>
+    <w:p>
+      <w:r>
+        <w:t>In our first experiment, w</w:t>
+      </w:r>
+      <w:r>
+        <w:t>e use a public goods game to model Gini-based wealth inequality as heterogenous endowment</w:t>
+      </w:r>
+      <w:r>
+        <w:t>. We investigate how inequality level and endowment levels of participants effects percent contribution in public goods games</w:t>
+      </w:r>
+      <w:r>
+        <w:t>. W</w:t>
+      </w:r>
+      <w:r>
+        <w:t>ealth</w:t>
+      </w:r>
+      <w:r>
+        <w:t xml:space="preserve"> is operationalized as </w:t>
+      </w:r>
+      <w:r>
+        <w:t xml:space="preserve">player’s </w:t>
+      </w:r>
+      <w:r>
+        <w:t>initial</w:t>
+      </w:r>
+      <w:r>
+        <w:t xml:space="preserve"> endowment </w:t>
+      </w:r>
+      <w:r>
+        <w:t xml:space="preserve">(from 0 to 10,000), inequality is operationalized as </w:t>
+      </w:r>
+      <w:r>
+        <w:t>heterogeneous</w:t>
+      </w:r>
+      <w:r>
+        <w:t xml:space="preserve"> </w:t>
+      </w:r>
+      <w:r>
+        <w:t>endowment point</w:t>
+      </w:r>
+      <w:r>
+        <w:t>s</w:t>
+      </w:r>
+      <w:r>
+        <w:t xml:space="preserve">, </w:t>
+      </w:r>
+      <w:r>
+        <w:t>and cooperation as p</w:t>
+      </w:r>
+      <w:r>
+        <w:t>articipant’s</w:t>
+      </w:r>
+      <w:r>
+        <w:t xml:space="preserve"> percent contribution. We predict that at low levels of inequality, egalitarian motives will maintain cooperative behaviour, yet as inequality increases, cooperation will decrease due to increased selfish </w:t>
+      </w:r>
+      <w:r>
+        <w:t xml:space="preserve">feelings and </w:t>
+      </w:r>
+      <w:r>
+        <w:t xml:space="preserve">motives. Similarly, as endowment increases, we expect cooperation to decrease. </w:t>
+      </w:r>
+      <w:r>
+        <w:t>W</w:t>
+      </w:r>
+      <w:r>
+        <w:t xml:space="preserve">e vary endowment inequality and hold inequalities of productivity and payoff linearity constant. Specifically, we use a 5-player public goods game with 10-levels of inequality that equate to </w:t>
+      </w:r>
+      <w:r>
+        <w:t>G</w:t>
+      </w:r>
+      <w:r>
+        <w:t xml:space="preserve">ini coefficients, spaced equally, from 0.02 to 0.80. Each round is </w:t>
+      </w:r>
+      <w:r>
+        <w:t xml:space="preserve">a “one-shot” round meaning it is </w:t>
+      </w:r>
+      <w:r>
+        <w:t>independent from the previous one.</w:t>
+      </w:r>
+      <w:r>
+        <w:t xml:space="preserve"> We hypothesize that both increases in endowment level and inequality level will cause a decrease in participants’ percent contribution. </w:t>
+      </w:r>
+    </w:p>
+    <w:p>
+      <w:r>
+        <w:tab/>
+        <w:t xml:space="preserve">The second experiment is still under development and continues with Gini-based inequality conditions. While the purpose of the first experiment was aimed at gaining a clear picture of the effects of inequality across a very wide range of Gini values, this second experiment aims at </w:t>
       </w:r>
       <w:r>
         <w:lastRenderedPageBreak/>
-        <w:t xml:space="preserve">findings suggest that the effect of inequality may have a </w:t>
-      </w:r>
-      <w:proofErr w:type="gramStart"/>
-      <w:r>
-        <w:t>local maxima</w:t>
-      </w:r>
-      <w:proofErr w:type="gramEnd"/>
-      <w:r>
-        <w:t xml:space="preserve">, where there is an optimal level of inequality for cooperative outcomes. </w:t>
-      </w:r>
-    </w:p>
-    <w:p>
-      <w:pPr>
-        <w:ind w:firstLine="720"/>
-      </w:pPr>
-      <w:r>
-        <w:t>Other studies show that h</w:t>
-      </w:r>
-      <w:r>
-        <w:t xml:space="preserve">igh income earners tend to be less generous when there is high income inequality salience, but this does not hold when income inequality salience is low (Cote et al, 2015). </w:t>
-      </w:r>
-      <w:r>
-        <w:t>L</w:t>
-      </w:r>
-      <w:r>
-        <w:t>ow-income earners express egalitarian motives by incurring personal costs to increase income of other low earners and decrease income of high-income earners (</w:t>
-      </w:r>
-      <w:r>
-        <w:t>Fowler</w:t>
-      </w:r>
-      <w:r>
-        <w:t xml:space="preserve"> et al, 2007). </w:t>
-      </w:r>
-      <w:r>
-        <w:t xml:space="preserve"> </w:t>
-      </w:r>
-      <w:r>
-        <w:t xml:space="preserve">When individuals are only aware of the absolute contribution of others, on average, they punish those who contribute less and reward those who contribute more, yet when they are aware of the relative percent contribution, individuals </w:t>
-      </w:r>
-      <w:r>
-        <w:t xml:space="preserve">reward and </w:t>
-      </w:r>
-      <w:r>
-        <w:t xml:space="preserve">punish </w:t>
-      </w:r>
-      <w:r>
-        <w:t xml:space="preserve">indiscriminately, reducing earnings of </w:t>
-      </w:r>
-      <w:r>
-        <w:t xml:space="preserve">those who contribute less </w:t>
-      </w:r>
-      <w:r>
-        <w:t xml:space="preserve">and </w:t>
-      </w:r>
-      <w:r>
-        <w:t>reward</w:t>
-      </w:r>
-      <w:r>
-        <w:t>ing</w:t>
-      </w:r>
-      <w:r>
-        <w:t xml:space="preserve"> those who contribute more (H</w:t>
-      </w:r>
-      <w:r>
-        <w:t>au</w:t>
-      </w:r>
-      <w:r>
-        <w:t xml:space="preserve">ser et al, 2019). </w:t>
-      </w:r>
-    </w:p>
-    <w:p>
-      <w:pPr>
-        <w:ind w:firstLine="720"/>
-      </w:pPr>
+        <w:t xml:space="preserve">understanding the effects of heterogeneous punishment on cooperation.  We will use a 4-player public goods game with high (Gini = 0.75) and low inequality (Gini = 0.02) with an absolute punishment condition and a proportional punishment condition, for a total of 4 conditions. </w:t>
+      </w:r>
+      <w:r>
+        <w:t>W</w:t>
+      </w:r>
+      <w:r>
+        <w:t xml:space="preserve">e hypothesize that in the presence of absolute punishment, percent contribution will increase, and inequality will increase. For the proportional punishment condition, we hypothesize that percent contribution will increase and that inequality will decrease. </w:t>
+      </w:r>
+    </w:p>
+    <w:p>
+      <w:pPr>
+        <w:pStyle w:val="Heading1"/>
+      </w:pPr>
+      <w:r>
+        <w:t xml:space="preserve">Experiment 1: </w:t>
+      </w:r>
       <w:proofErr w:type="spellStart"/>
       <w:r>
-        <w:t>Gachter</w:t>
+        <w:t>gini</w:t>
       </w:r>
       <w:proofErr w:type="spellEnd"/>
       <w:r>
-        <w:t xml:space="preserve"> et al, 2017 find that while public wealth increases for repeated public goods games</w:t>
-      </w:r>
-      <w:r>
-        <w:t xml:space="preserve"> with punishment</w:t>
-      </w:r>
-      <w:r>
-        <w:t>, inequality increases significantly</w:t>
-      </w:r>
-      <w:r>
-        <w:t xml:space="preserve"> in both punishment and no-punishment conditions. </w:t>
-      </w:r>
-      <w:r>
-        <w:t>This seems to suggest that punishment, while improving public wealth, still leads to the wealth being concentrated at the top.</w:t>
-      </w:r>
-      <w:r>
-        <w:t xml:space="preserve"> Nishi et al 2015 used a public goods game to explore the mechanism that sustain inequality within social networks. To better model approximate real world social networks, the heterogenous endowments used Gini values of 0.2 and 0.4, which roughly approximate countries with low and medium levels of inequality. In social networks of participants with cooperative agency, they found that inequality tends to persist when visible, yet when invisible, inequality tends to decrease (Nishi, 2015).</w:t>
-      </w:r>
-    </w:p>
-    <w:p>
-      <w:pPr>
-        <w:ind w:firstLine="720"/>
-      </w:pPr>
-      <w:r>
-        <w:t>In our first experiment, w</w:t>
-      </w:r>
-      <w:r>
-        <w:t>e use a public goods game to model Gini-based wealth inequality as heterogenous endowment</w:t>
-      </w:r>
-      <w:r>
-        <w:t>. We investigate how inequality level and endowment levels of participants effects percent contribution in public goods games</w:t>
-      </w:r>
-      <w:r>
-        <w:t>. W</w:t>
-      </w:r>
-      <w:r>
-        <w:t>ealth</w:t>
-      </w:r>
-      <w:r>
-        <w:t xml:space="preserve"> is operationalized as </w:t>
-      </w:r>
-      <w:r>
-        <w:lastRenderedPageBreak/>
-        <w:t xml:space="preserve">player’s </w:t>
-      </w:r>
-      <w:r>
-        <w:t>initial</w:t>
-      </w:r>
-      <w:r>
-        <w:t xml:space="preserve"> endowment </w:t>
-      </w:r>
-      <w:r>
-        <w:t xml:space="preserve">(from 0 to 10,000), inequality is operationalized as </w:t>
-      </w:r>
-      <w:r>
-        <w:t>heterogeneous</w:t>
-      </w:r>
-      <w:r>
-        <w:t xml:space="preserve"> </w:t>
-      </w:r>
-      <w:r>
-        <w:t>endowment point</w:t>
-      </w:r>
-      <w:r>
-        <w:t>s</w:t>
-      </w:r>
-      <w:r>
-        <w:t xml:space="preserve">, </w:t>
-      </w:r>
-      <w:r>
-        <w:t>and cooperation as p</w:t>
-      </w:r>
-      <w:r>
-        <w:t>articipant’s</w:t>
-      </w:r>
-      <w:r>
-        <w:t xml:space="preserve"> percent contribution. We predict that at low levels of inequality, egalitarian motives will maintain cooperative behaviour, yet as inequality increases, cooperation will decrease due to increased selfish </w:t>
-      </w:r>
-      <w:r>
-        <w:t xml:space="preserve">feelings and </w:t>
-      </w:r>
-      <w:r>
-        <w:t xml:space="preserve">motives. Similarly, as endowment increases, we expect cooperation to decrease. </w:t>
-      </w:r>
-      <w:r>
-        <w:t>W</w:t>
-      </w:r>
-      <w:r>
-        <w:t xml:space="preserve">e vary endowment inequality and hold inequalities of productivity and payoff linearity constant. Specifically, we use a 5-player public goods game with 10-levels of inequality that equate to </w:t>
-      </w:r>
-      <w:r>
-        <w:t>G</w:t>
-      </w:r>
-      <w:r>
-        <w:t xml:space="preserve">ini coefficients, spaced equally, from 0.02 to 0.80. Each round is </w:t>
-      </w:r>
-      <w:r>
-        <w:t xml:space="preserve">a “one-shot” round meaning it is </w:t>
-      </w:r>
-      <w:r>
-        <w:t>independent from the previous one.</w:t>
-      </w:r>
-      <w:r>
-        <w:t xml:space="preserve"> We hypothesize that both increases in endowment level and inequality level will cause a decrease in participants’ percent contribution. </w:t>
-      </w:r>
-    </w:p>
-    <w:p>
-      <w:r>
-        <w:tab/>
-        <w:t xml:space="preserve">The second experiment is still under development and continues with Gini-based inequality conditions. While the purpose of the first experiment was aimed at gaining a clear picture of the effects of inequality across a very wide range of Gini values, this second experiment aims at understanding the effects of heterogeneous punishment on cooperation.  We will use a 4-player public goods game with high (Gini = 0.75) and low inequality (Gini = 0.02) with an absolute punishment condition and a proportional punishment condition, for a total of 4 conditions. </w:t>
-      </w:r>
-      <w:r>
-        <w:t>W</w:t>
-      </w:r>
-      <w:r>
-        <w:t xml:space="preserve">e hypothesize that in the presence of absolute punishment, percent contribution will increase, and inequality will increase. For the proportional punishment condition, we hypothesize that percent contribution will increase and that inequality will decrease. </w:t>
-      </w:r>
-    </w:p>
-    <w:p>
-      <w:pPr>
-        <w:pStyle w:val="Heading1"/>
-      </w:pPr>
-      <w:r>
-        <w:t xml:space="preserve">Experiment 1: </w:t>
+        <w:t xml:space="preserve"> inequality </w:t>
+      </w:r>
+    </w:p>
+    <w:p>
+      <w:r>
+        <w:t xml:space="preserve">In our first experiment we examined the effects of heterogeneous endowment across 10 conditions ranging in </w:t>
       </w:r>
       <w:proofErr w:type="spellStart"/>
       <w:r>
@@ -1597,19 +2242,6 @@
       </w:r>
       <w:proofErr w:type="spellEnd"/>
       <w:r>
-        <w:t xml:space="preserve"> inequality </w:t>
-      </w:r>
-    </w:p>
-    <w:p>
-      <w:r>
-        <w:t xml:space="preserve">In our first experiment we examined the effects of heterogeneous endowment across 10 conditions ranging in </w:t>
-      </w:r>
-      <w:proofErr w:type="spellStart"/>
-      <w:r>
-        <w:t>gini</w:t>
-      </w:r>
-      <w:proofErr w:type="spellEnd"/>
-      <w:r>
         <w:t xml:space="preserve"> coefficient inequality from 0.02 to 0.80. This was done using a</w:t>
       </w:r>
       <w:r>
@@ -1619,11 +2251,7 @@
         <w:t xml:space="preserve"> </w:t>
       </w:r>
       <w:r>
-        <w:t>one-</w:t>
-      </w:r>
-      <w:r>
-        <w:lastRenderedPageBreak/>
-        <w:t xml:space="preserve">shot, </w:t>
+        <w:t xml:space="preserve">one-shot, </w:t>
       </w:r>
       <w:r>
         <w:t>5-person public goods game</w:t>
@@ -1798,14 +2426,14 @@
         <w:t>. Participants did not in reality play against other players</w:t>
       </w:r>
       <w:r>
-        <w:t xml:space="preserve">, </w:t>
+        <w:t>, yet</w:t>
+      </w:r>
+      <w:r>
+        <w:t xml:space="preserve"> for paying the participant out, one of their rounds was retro-actively matched with 4 other participants. For example, if the payout round selected for the participant had an SES level of one, they would be matched with participants who played SES levels two, three, four, and five, and all from the same Gini coefficient-based inequality level. The contribution from each player was summed, multiplied by 1.3, and divided by 5. The final redistributed value (between zero to ten </w:t>
       </w:r>
       <w:r>
         <w:lastRenderedPageBreak/>
-        <w:t>yet</w:t>
-      </w:r>
-      <w:r>
-        <w:t xml:space="preserve"> for paying the participant out, one of their rounds was retro-actively matched with 4 other participants. For example, if the payout round selected for the participant had an SES level of one, they would be matched with participants who played SES levels two, three, four, and five, and all from the same Gini coefficient-based inequality level. The contribution from each player was summed, multiplied by 1.3, and divided by 5. The final redistributed value (between zero to ten thousand points) was then translated into a US dollar amount at a conversion rate of 30 points = USD$0.01 and paid to the participants within 3-days of completing the experiment.</w:t>
+        <w:t>thousand points) was then translated into a US dollar amount at a conversion rate of 30 points = USD$0.01 and paid to the participants within 3-days of completing the experiment.</w:t>
       </w:r>
       <w:r>
         <w:t xml:space="preserve"> </w:t>
@@ -1886,7 +2514,6 @@
         <w:t xml:space="preserve">tested a </w:t>
       </w:r>
       <w:r>
-        <w:lastRenderedPageBreak/>
         <w:t xml:space="preserve">fixed </w:t>
       </w:r>
       <w:r>
@@ -2537,6 +3164,7 @@
         <w:t xml:space="preserve">decreases by </w:t>
       </w:r>
       <w:r>
+        <w:lastRenderedPageBreak/>
         <w:t>1.37</w:t>
       </w:r>
       <w:r>
@@ -2564,11 +3192,7 @@
         <w:t xml:space="preserve"> and that the marginal expected value of percent contribution decreases by 0.22 for each endowment level</w:t>
       </w:r>
       <w:r>
-        <w:t xml:space="preserve"> </w:t>
-      </w:r>
-      <w:r>
-        <w:lastRenderedPageBreak/>
-        <w:t>increase</w:t>
+        <w:t xml:space="preserve"> increase</w:t>
       </w:r>
       <w:r>
         <w:t xml:space="preserve">, when controlling for </w:t>
@@ -2584,9 +3208,6 @@
       </w:r>
     </w:p>
     <w:p>
-      <w:pPr>
-        <w:ind w:firstLine="720"/>
-      </w:pPr>
       <w:r>
         <w:t>There are mixed findings on whether heterogeneous initial endowment leads to increases or decreases in contributions in the public goods game. The</w:t>
       </w:r>
@@ -2649,9 +3270,6 @@
       </w:r>
     </w:p>
     <w:p>
-      <w:pPr>
-        <w:ind w:firstLine="720"/>
-      </w:pPr>
       <w:r>
         <w:t xml:space="preserve">The MLM analysis was delimited to linear effects without consideration of possible interaction effects. As such, it possible (and </w:t>
       </w:r>
@@ -2742,7 +3360,6 @@
     </w:p>
     <w:p>
       <w:r>
-        <w:lastRenderedPageBreak/>
         <w:t xml:space="preserve">The second experiment is forthcoming and is in the process of being developed. We </w:t>
       </w:r>
       <w:r>
@@ -2943,12 +3560,19 @@
         <w:rPr>
           <w:rFonts w:cstheme="minorHAnsi"/>
         </w:rPr>
-        <w:t xml:space="preserve"> USD$1.50 as a base rate for participation plus a bonus payment between USD$0.00 and USD$3.50</w:t>
+        <w:t xml:space="preserve"> USD$1.50 </w:t>
       </w:r>
       <w:r>
         <w:rPr>
           <w:rFonts w:cstheme="minorHAnsi"/>
         </w:rPr>
+        <w:lastRenderedPageBreak/>
+        <w:t>as a base rate for participation plus a bonus payment between USD$0.00 and USD$3.50</w:t>
+      </w:r>
+      <w:r>
+        <w:rPr>
+          <w:rFonts w:cstheme="minorHAnsi"/>
+        </w:rPr>
         <w:t xml:space="preserve">, </w:t>
       </w:r>
       <w:r>
@@ -3009,487 +3633,388 @@
         <w:pStyle w:val="Heading3"/>
       </w:pPr>
       <w:r>
+        <w:t xml:space="preserve">Public Goods Game with Punishment </w:t>
+      </w:r>
+      <w:r>
+        <w:t xml:space="preserve"> </w:t>
+      </w:r>
+    </w:p>
+    <w:p>
+      <w:r>
+        <w:t>Participants will play 10 rounds of a one-shot public goods game in groups of four. Participants will be randomly assigned</w:t>
+      </w:r>
+      <w:r>
+        <w:t xml:space="preserve"> </w:t>
+      </w:r>
+      <w:r>
+        <w:t xml:space="preserve">to </w:t>
+      </w:r>
+      <w:r>
+        <w:t>the same</w:t>
+      </w:r>
+      <w:r>
+        <w:t xml:space="preserve"> endowment </w:t>
+      </w:r>
+      <w:r>
+        <w:t>level</w:t>
+      </w:r>
+      <w:r>
+        <w:t xml:space="preserve"> </w:t>
+      </w:r>
+      <w:r>
+        <w:t xml:space="preserve">for </w:t>
+      </w:r>
+      <w:r>
+        <w:t>all 10 rounds</w:t>
+      </w:r>
+      <w:r>
+        <w:t>, and</w:t>
+      </w:r>
+      <w:r>
+        <w:t xml:space="preserve"> </w:t>
+      </w:r>
+      <w:r>
+        <w:t>i</w:t>
+      </w:r>
+      <w:r>
+        <w:t>n each round, participants will be randomly placed in either a high or low inequality condition</w:t>
+      </w:r>
+      <w:r>
+        <w:t>. For example, if playing the high inequality condition (Gini = .60, endowment levels</w:t>
+      </w:r>
+      <w:r>
+        <w:t>:</w:t>
+      </w:r>
+      <w:r>
+        <w:t xml:space="preserve"> </w:t>
+      </w:r>
+      <w:r>
+        <w:t>237, 642, 1008, 8113</w:t>
+      </w:r>
+      <w:r>
+        <w:t>), a participant randomly assigned as “player C” would receive 1008 units and a player assigned to “player a” would receive 237 un</w:t>
+      </w:r>
+      <w:r>
+        <w:t>its. Participant’s contributions will be</w:t>
+      </w:r>
+      <w:r>
+        <w:t xml:space="preserve"> summed,</w:t>
+      </w:r>
+      <w:r>
+        <w:t xml:space="preserve"> multiplied by 1.3</w:t>
+      </w:r>
+      <w:r>
+        <w:t>,</w:t>
+      </w:r>
+      <w:r>
+        <w:t xml:space="preserve"> and redistributed evenly amongst </w:t>
+      </w:r>
+      <w:r>
+        <w:t xml:space="preserve">all </w:t>
+      </w:r>
+      <w:r>
+        <w:t>players.</w:t>
+      </w:r>
+      <w:r>
+        <w:t xml:space="preserve"> </w:t>
+      </w:r>
+      <w:r>
+        <w:t>After the initial round, participants will see everyone’s contributions and will have the option to punish by reducing other’s earnings.</w:t>
+      </w:r>
+      <w:r>
+        <w:t xml:space="preserve"> Each round</w:t>
+      </w:r>
+      <w:r>
+        <w:t>,</w:t>
+      </w:r>
+      <w:r>
+        <w:t xml:space="preserve"> participants will either complete a proportional punishment condition or an absolute punishment condition</w:t>
+      </w:r>
+      <w:r>
+        <w:t>. In the absolute punishment condition</w:t>
+      </w:r>
+      <w:r>
+        <w:t xml:space="preserve"> (i.e., homogeneous punishment</w:t>
+      </w:r>
+      <w:r>
+        <w:t xml:space="preserve">, </w:t>
+      </w:r>
+      <w:r>
+        <w:t>f</w:t>
+      </w:r>
+      <w:r>
+        <w:t xml:space="preserve">or </w:t>
+      </w:r>
+      <w:proofErr w:type="gramStart"/>
+      <w:r>
+        <w:t>every</w:t>
+      </w:r>
+      <w:proofErr w:type="gramEnd"/>
+      <w:r>
+        <w:t xml:space="preserve"> 1</w:t>
+      </w:r>
+      <w:r>
+        <w:t>-</w:t>
+      </w:r>
+      <w:r>
+        <w:t>unit participant</w:t>
+      </w:r>
+      <w:r>
+        <w:t>s</w:t>
+      </w:r>
+      <w:r>
+        <w:t xml:space="preserve"> spend, they will </w:t>
+      </w:r>
+      <w:r>
+        <w:t xml:space="preserve">reduce their targets earnings by 3 units. In the proportional punishment condition, participants will be able to spend 1% of their earnings to reduce their target’s earnings by 1%. </w:t>
+      </w:r>
+      <w:r>
+        <w:t xml:space="preserve">The details of the proportional punishment scheme are still a work in progress. </w:t>
+      </w:r>
+      <w:r>
+        <w:t xml:space="preserve">Participants will be blind to who has punished </w:t>
+      </w:r>
+      <w:r>
+        <w:t>them and</w:t>
+      </w:r>
+      <w:r>
+        <w:t xml:space="preserve"> will only see the total amount they have been punished. </w:t>
+      </w:r>
+      <w:r>
+        <w:t>For each new round, participants begin in their assigned endowment level</w:t>
+      </w:r>
+      <w:r>
+        <w:t xml:space="preserve"> </w:t>
+      </w:r>
+      <w:r>
+        <w:t>the whole group completes either the high or low inequality condition.</w:t>
+      </w:r>
+    </w:p>
+    <w:p>
+      <w:pPr>
+        <w:pStyle w:val="Heading1"/>
+      </w:pPr>
+      <w:r>
+        <w:t>General Discussion</w:t>
+      </w:r>
+    </w:p>
+    <w:p>
+      <w:r>
+        <w:t xml:space="preserve">This research examines the effects of heterogeneous endowment and heterogeneous punishment on cooperation. </w:t>
+      </w:r>
+      <w:r>
+        <w:t xml:space="preserve">We found that both endowment level and inequality level have negative effect on participants percent contribution. Which suggests that inequality tends to decrease cooperation. While the analysis was limited to linear fixed slope models without interactions, further analyses is needed, and we expect (know) that the effects of inequality on percent contribution will be highest when inequality is high. </w:t>
+      </w:r>
+      <w:r>
+        <w:t xml:space="preserve">The present analysis cannot account for any local maxima that would support the view that inequality may have an optimal level that enhances cooperation. Further analyses using non-linear MLM is needed to reveal a significant curvilinear relationship to support this.  In addition to this, we have not yet analysed the Gini coefficients of the outcome endowment distribution. It could be interesting to see if there is an effect of initial inequality on final inequality for this public goods game setup. </w:t>
+      </w:r>
+    </w:p>
+    <w:p>
+      <w:r>
         <w:lastRenderedPageBreak/>
-        <w:t xml:space="preserve">Public Goods Game with Punishment </w:t>
-      </w:r>
-      <w:r>
-        <w:t xml:space="preserve"> </w:t>
-      </w:r>
-    </w:p>
-    <w:p>
-      <w:r>
-        <w:t>Participants will play 10 rounds of a one-shot public goods game in groups of four. Participants will be randomly assigned</w:t>
-      </w:r>
-      <w:r>
-        <w:t xml:space="preserve"> </w:t>
-      </w:r>
-      <w:r>
-        <w:t xml:space="preserve">to </w:t>
-      </w:r>
-      <w:r>
-        <w:t>the same</w:t>
-      </w:r>
-      <w:r>
-        <w:t xml:space="preserve"> endowment </w:t>
-      </w:r>
-      <w:r>
-        <w:t>level</w:t>
-      </w:r>
-      <w:r>
-        <w:t xml:space="preserve"> </w:t>
-      </w:r>
-      <w:r>
-        <w:t xml:space="preserve">for </w:t>
-      </w:r>
-      <w:r>
-        <w:t>all 10 rounds</w:t>
-      </w:r>
-      <w:r>
-        <w:t>, and</w:t>
-      </w:r>
-      <w:r>
-        <w:t xml:space="preserve"> </w:t>
-      </w:r>
-      <w:r>
-        <w:t>i</w:t>
-      </w:r>
-      <w:r>
-        <w:t>n each round, participants will be randomly placed in either a high or low inequality condition</w:t>
-      </w:r>
-      <w:r>
-        <w:t>. For example, if playing the high inequality condition (Gini = .60, endowment levels</w:t>
-      </w:r>
-      <w:r>
-        <w:t>:</w:t>
-      </w:r>
-      <w:r>
-        <w:t xml:space="preserve"> </w:t>
-      </w:r>
-      <w:r>
-        <w:t>237, 642, 1008, 8113</w:t>
-      </w:r>
-      <w:r>
-        <w:t>), a participant randomly assigned as “player C” would receive 1008 units and a player assigned to “player a” would receive 237 un</w:t>
-      </w:r>
-      <w:r>
-        <w:t>its. Participant’s contributions will be</w:t>
-      </w:r>
-      <w:r>
-        <w:t xml:space="preserve"> summed,</w:t>
-      </w:r>
-      <w:r>
-        <w:t xml:space="preserve"> multiplied by 1.3</w:t>
+        <w:t>At low levels of inequality, the effects of egalitarian motives and social norm adherence are likely to be stronger and thus lead to high levels of percent contribution. Yet as inequality rises, selfish motives are more likely to increase and those with more a</w:t>
+      </w:r>
+      <w:r>
+        <w:t>re</w:t>
+      </w:r>
+      <w:r>
+        <w:t xml:space="preserve"> likely to act selfishly</w:t>
+      </w:r>
+      <w:r>
+        <w:t xml:space="preserve">. Perhaps participants </w:t>
+      </w:r>
+      <w:r>
+        <w:t xml:space="preserve">with more </w:t>
+      </w:r>
+      <w:r>
+        <w:t>see decreasing utility in giving to participants with less because the marginal utility curve of gains flattens</w:t>
+      </w:r>
+      <w:r>
+        <w:t xml:space="preserve"> out</w:t>
+      </w:r>
+      <w:r>
+        <w:t>. On t</w:t>
+      </w:r>
+      <w:r>
+        <w:t>h</w:t>
+      </w:r>
+      <w:r>
+        <w:t>e other hand, perhaps it is simply that in society</w:t>
       </w:r>
       <w:r>
         <w:t>,</w:t>
       </w:r>
       <w:r>
-        <w:t xml:space="preserve"> and redistributed evenly amongst </w:t>
-      </w:r>
-      <w:r>
-        <w:t xml:space="preserve">all </w:t>
-      </w:r>
-      <w:r>
-        <w:t>players.</w:t>
-      </w:r>
-      <w:r>
-        <w:t xml:space="preserve"> </w:t>
-      </w:r>
-      <w:r>
-        <w:t>After the initial round, participants will see everyone’s contributions and will have the option to punish by reducing other’s earnings.</w:t>
-      </w:r>
-      <w:r>
-        <w:t xml:space="preserve"> Each round</w:t>
-      </w:r>
-      <w:r>
-        <w:t>,</w:t>
-      </w:r>
-      <w:r>
-        <w:t xml:space="preserve"> participants will either complete a proportional punishment condition or an absolute punishment condition</w:t>
-      </w:r>
-      <w:r>
-        <w:t>. In the absolute punishment condition</w:t>
-      </w:r>
-      <w:r>
-        <w:t xml:space="preserve"> (i.e., homogeneous punishment</w:t>
-      </w:r>
-      <w:r>
-        <w:t xml:space="preserve">, </w:t>
-      </w:r>
-      <w:r>
-        <w:t>f</w:t>
-      </w:r>
-      <w:r>
-        <w:t xml:space="preserve">or </w:t>
+        <w:t xml:space="preserve"> </w:t>
+      </w:r>
+      <w:r>
+        <w:t xml:space="preserve">it </w:t>
+      </w:r>
+      <w:r>
+        <w:t xml:space="preserve">is often not expected that an individual </w:t>
+      </w:r>
+      <w:r>
+        <w:t>contributes</w:t>
+      </w:r>
+      <w:r>
+        <w:t xml:space="preserve"> </w:t>
+      </w:r>
+      <w:r>
+        <w:t>most of</w:t>
+      </w:r>
+      <w:r>
+        <w:t xml:space="preserve"> their wealth to those with less. </w:t>
+      </w:r>
+      <w:r>
+        <w:t xml:space="preserve"> </w:t>
+      </w:r>
+    </w:p>
+    <w:p>
+      <w:r>
+        <w:t xml:space="preserve">In the second experiment we expect to find that absolute punishment will have little effect on cooperation at high levels of inequality but will be effective at improving cooperation at low levels of inequality. We also expect that absolute punishment at low levels of inequality will lead still lead to increases in inequality. At high levels of inequality, we expect cooperation to decrease, as percent contribution will be </w:t>
       </w:r>
       <w:proofErr w:type="gramStart"/>
       <w:r>
-        <w:t>every</w:t>
+        <w:t>lower</w:t>
       </w:r>
       <w:proofErr w:type="gramEnd"/>
       <w:r>
-        <w:t xml:space="preserve"> 1</w:t>
-      </w:r>
-      <w:r>
-        <w:t>-</w:t>
-      </w:r>
-      <w:r>
-        <w:t>unit participant</w:t>
-      </w:r>
-      <w:r>
-        <w:t>s</w:t>
-      </w:r>
-      <w:r>
-        <w:t xml:space="preserve"> spend, they will </w:t>
-      </w:r>
-      <w:r>
-        <w:t xml:space="preserve">reduce their targets earnings by 3 units. In the proportional punishment condition, participants will be able to spend 1% of their earnings to reduce their target’s earnings by 1%. </w:t>
-      </w:r>
-      <w:r>
-        <w:t xml:space="preserve">The details of the proportional punishment scheme are still a work in progress. </w:t>
-      </w:r>
-      <w:r>
-        <w:t xml:space="preserve">Participants will be blind to who has punished </w:t>
-      </w:r>
-      <w:r>
-        <w:t>them and</w:t>
-      </w:r>
-      <w:r>
-        <w:t xml:space="preserve"> will only see the total amount they have been punished. </w:t>
-      </w:r>
-      <w:r>
-        <w:t>For each new round, participants begin in their assigned endowment level</w:t>
-      </w:r>
-      <w:r>
-        <w:t xml:space="preserve"> </w:t>
-      </w:r>
-      <w:r>
-        <w:t>the whole group completes either the high or low inequality condition.</w:t>
-      </w:r>
-    </w:p>
+        <w:t xml:space="preserve"> but inequality should also decrease since those at the top already have so much that giving basically any amount should decrease overall inequality. We expect proportional punishment to lead to higher levels of cooperation and lower levels of inequality across all conditions of inequality. In these conditions, participants with less endowment amounts will still have the power to punish those at the top, regardless of their wealth. </w:t>
+      </w:r>
+    </w:p>
+    <w:p>
+      <w:proofErr w:type="gramStart"/>
+      <w:r>
+        <w:t>Overall</w:t>
+      </w:r>
+      <w:proofErr w:type="gramEnd"/>
+      <w:r>
+        <w:t xml:space="preserve"> these findings suggest as inequality increases, people tend to contribute less proportionality to the group. Generally, it would seem prudent for </w:t>
+      </w:r>
+      <w:proofErr w:type="spellStart"/>
+      <w:r>
+        <w:t>to</w:t>
+      </w:r>
+      <w:proofErr w:type="spellEnd"/>
+      <w:r>
+        <w:t xml:space="preserve"> </w:t>
+      </w:r>
+      <w:r>
+        <w:t xml:space="preserve">countries </w:t>
+      </w:r>
+      <w:r>
+        <w:t>pay attention to the management of inequality. M</w:t>
+      </w:r>
+      <w:r>
+        <w:t>aintain</w:t>
+      </w:r>
+      <w:r>
+        <w:t>ing</w:t>
+      </w:r>
+      <w:r>
+        <w:t xml:space="preserve"> </w:t>
+      </w:r>
+      <w:r>
+        <w:t>low-income</w:t>
+      </w:r>
+      <w:r>
+        <w:t xml:space="preserve"> inequality as measured by the Gini coefficient</w:t>
+      </w:r>
+      <w:r>
+        <w:t xml:space="preserve"> may lead to more cooperative behaviour between persons within a country</w:t>
+      </w:r>
+      <w:r>
+        <w:t xml:space="preserve">. </w:t>
+      </w:r>
+      <w:r>
+        <w:t>Further, a</w:t>
+      </w:r>
+      <w:r>
+        <w:t xml:space="preserve">s Gini </w:t>
+      </w:r>
+      <w:r>
+        <w:t xml:space="preserve">level inequality rises the </w:t>
+      </w:r>
+      <w:r>
+        <w:t>punishment effectiveness</w:t>
+      </w:r>
+      <w:r>
+        <w:t xml:space="preserve"> of absolute punishment</w:t>
+      </w:r>
+      <w:r>
+        <w:t xml:space="preserve">, as an aid in decreasing inequality, </w:t>
+      </w:r>
+      <w:r>
+        <w:t xml:space="preserve">is likely to </w:t>
+      </w:r>
+      <w:r>
+        <w:t xml:space="preserve">become increasingly unrealistic. </w:t>
+      </w:r>
+    </w:p>
+    <w:p/>
+    <w:p/>
+    <w:p/>
+    <w:p/>
+    <w:p/>
+    <w:p/>
     <w:p>
       <w:pPr>
         <w:pStyle w:val="Heading1"/>
       </w:pPr>
       <w:r>
-        <w:t>General Discussion</w:t>
-      </w:r>
-    </w:p>
-    <w:p>
-      <w:r>
-        <w:t xml:space="preserve">This research examines the effects of heterogeneous endowment and heterogeneous punishment on cooperation. </w:t>
-      </w:r>
-      <w:r>
-        <w:t xml:space="preserve">We found that both endowment level and inequality level have negative effect on participants percent contribution. Which suggests that inequality tends to decrease cooperation. While the analysis was limited to linear fixed slope models without interactions, further analyses is needed, and we expect (know) that the effects of inequality on percent contribution will be </w:t>
-      </w:r>
+        <w:t>References</w:t>
+      </w:r>
+    </w:p>
+    <w:p>
+      <w:pPr>
+        <w:rPr>
+          <w:lang w:val="en-US"/>
+        </w:rPr>
+      </w:pPr>
+      <w:r>
+        <w:rPr>
+          <w:lang w:val="en-US"/>
+        </w:rPr>
+        <w:t xml:space="preserve">Aitchison, J., and J. A. C. Brown. 1957. The lognormal distribution, with special reference to its </w:t>
+      </w:r>
+    </w:p>
+    <w:p>
+      <w:pPr>
+        <w:rPr>
+          <w:lang w:val="en-US"/>
+        </w:rPr>
+      </w:pPr>
+      <w:r>
+        <w:rPr>
+          <w:lang w:val="en-US"/>
+        </w:rPr>
+        <w:t>uses in economics. Cambridge: University Press.</w:t>
+      </w:r>
+    </w:p>
+    <w:p>
+      <w:proofErr w:type="spellStart"/>
+      <w:r>
+        <w:t>Brandts</w:t>
+      </w:r>
+      <w:proofErr w:type="spellEnd"/>
+      <w:r>
+        <w:t xml:space="preserve">, J., &amp; </w:t>
+      </w:r>
+      <w:proofErr w:type="spellStart"/>
+      <w:r>
+        <w:t>Charness</w:t>
+      </w:r>
+      <w:proofErr w:type="spellEnd"/>
+      <w:r>
+        <w:t>, G. (2011). The strategy versus the direct-response method: A first</w:t>
+      </w:r>
+      <w:r>
+        <w:t xml:space="preserve"> </w:t>
+      </w:r>
+    </w:p>
+    <w:p>
       <w:r>
         <w:lastRenderedPageBreak/>
-        <w:t xml:space="preserve">highest when inequality is high. </w:t>
-      </w:r>
-      <w:r>
-        <w:t xml:space="preserve">The present analysis cannot account for any local maxima that would support the view that inequality may have an optimal level that enhances cooperation. Further analyses using non-linear MLM is needed to reveal a significant curvilinear relationship to support this.  In addition to this, we have not yet analysed the Gini coefficients of the outcome endowment distribution. It could be interesting to see if there is an effect of initial inequality on final inequality for this public goods game setup. </w:t>
-      </w:r>
-    </w:p>
-    <w:p>
-      <w:pPr>
-        <w:ind w:firstLine="720"/>
-      </w:pPr>
-      <w:r>
-        <w:t>At low levels of inequality, the effects of egalitarian motives and social norm adherence are likely to be stronger and thus lead to high levels of percent contribution. Yet as inequality rises, selfish motives are more likely to increase and those with more a</w:t>
-      </w:r>
-      <w:r>
-        <w:t>re</w:t>
-      </w:r>
-      <w:r>
-        <w:t xml:space="preserve"> likely to act selfishly</w:t>
-      </w:r>
-      <w:r>
-        <w:t xml:space="preserve">. Perhaps participants </w:t>
-      </w:r>
-      <w:r>
-        <w:t xml:space="preserve">with more </w:t>
-      </w:r>
-      <w:r>
-        <w:t>see decreasing utility in giving to participants with less because the marginal utility curve of gains flattens</w:t>
-      </w:r>
-      <w:r>
-        <w:t xml:space="preserve"> out</w:t>
-      </w:r>
-      <w:r>
-        <w:t>. On t</w:t>
-      </w:r>
-      <w:r>
-        <w:t>h</w:t>
-      </w:r>
-      <w:r>
-        <w:t>e other hand, perhaps it is simply that in society</w:t>
-      </w:r>
-      <w:r>
-        <w:t>,</w:t>
-      </w:r>
-      <w:r>
-        <w:t xml:space="preserve"> </w:t>
-      </w:r>
-      <w:r>
-        <w:t xml:space="preserve">it </w:t>
-      </w:r>
-      <w:r>
-        <w:t xml:space="preserve">is often not expected that an individual </w:t>
-      </w:r>
-      <w:r>
-        <w:t>contributes</w:t>
-      </w:r>
-      <w:r>
-        <w:t xml:space="preserve"> </w:t>
-      </w:r>
-      <w:r>
-        <w:t>most of</w:t>
-      </w:r>
-      <w:r>
-        <w:t xml:space="preserve"> their wealth to those with less. </w:t>
-      </w:r>
-      <w:r>
-        <w:t xml:space="preserve"> </w:t>
-      </w:r>
-    </w:p>
-    <w:p>
-      <w:pPr>
-        <w:ind w:firstLine="720"/>
-      </w:pPr>
-      <w:r>
-        <w:t xml:space="preserve">In the second experiment we expect to find that absolute punishment will have little effect on cooperation at high levels of inequality but will be effective at improving cooperation at low levels of inequality. We also expect that absolute punishment at low levels of inequality will lead still lead to increases in inequality. At high levels of inequality, we expect cooperation to decrease, as percent contribution will be </w:t>
-      </w:r>
-      <w:proofErr w:type="gramStart"/>
-      <w:r>
-        <w:t>lower</w:t>
-      </w:r>
-      <w:proofErr w:type="gramEnd"/>
-      <w:r>
-        <w:t xml:space="preserve"> but inequality should also decrease since those at the top already have so much that giving basically any amount should decrease overall inequality. We expect proportional punishment to lead to higher levels of cooperation and lower levels of inequality across all conditions of inequality. In these conditions, participants with less endowment amounts will still have the power to punish those at the top, regardless of their wealth. </w:t>
-      </w:r>
-    </w:p>
-    <w:p>
-      <w:pPr>
-        <w:ind w:firstLine="720"/>
-      </w:pPr>
-      <w:proofErr w:type="gramStart"/>
-      <w:r>
-        <w:lastRenderedPageBreak/>
-        <w:t>Overall</w:t>
-      </w:r>
-      <w:proofErr w:type="gramEnd"/>
-      <w:r>
-        <w:t xml:space="preserve"> these findings suggest as inequality increases, people tend to contribute less proportionality to the group. Generally, it would seem prudent for </w:t>
-      </w:r>
-      <w:proofErr w:type="spellStart"/>
-      <w:r>
-        <w:t>to</w:t>
-      </w:r>
-      <w:proofErr w:type="spellEnd"/>
-      <w:r>
-        <w:t xml:space="preserve"> </w:t>
-      </w:r>
-      <w:r>
-        <w:t xml:space="preserve">countries </w:t>
-      </w:r>
-      <w:r>
-        <w:t>pay attention to the management of inequality. M</w:t>
-      </w:r>
-      <w:r>
-        <w:t>aintain</w:t>
-      </w:r>
-      <w:r>
-        <w:t>ing</w:t>
-      </w:r>
-      <w:r>
-        <w:t xml:space="preserve"> </w:t>
-      </w:r>
-      <w:r>
-        <w:t>low-income</w:t>
-      </w:r>
-      <w:r>
-        <w:t xml:space="preserve"> inequality as measured by the Gini coefficient</w:t>
-      </w:r>
-      <w:r>
-        <w:t xml:space="preserve"> may lead to more cooperative behaviour between persons within a country</w:t>
-      </w:r>
-      <w:r>
-        <w:t xml:space="preserve">. </w:t>
-      </w:r>
-      <w:r>
-        <w:t>Further, a</w:t>
-      </w:r>
-      <w:r>
-        <w:t xml:space="preserve">s Gini </w:t>
-      </w:r>
-      <w:r>
-        <w:t xml:space="preserve">level inequality rises the </w:t>
-      </w:r>
-      <w:r>
-        <w:t>punishment effectiveness</w:t>
-      </w:r>
-      <w:r>
-        <w:t xml:space="preserve"> of absolute punishment</w:t>
-      </w:r>
-      <w:r>
-        <w:t xml:space="preserve">, as an aid in decreasing inequality, </w:t>
-      </w:r>
-      <w:r>
-        <w:t xml:space="preserve">is likely to </w:t>
-      </w:r>
-      <w:r>
-        <w:t xml:space="preserve">become increasingly unrealistic. </w:t>
-      </w:r>
-    </w:p>
-    <w:p>
-      <w:pPr>
-        <w:ind w:firstLine="720"/>
-      </w:pPr>
-    </w:p>
-    <w:p>
-      <w:pPr>
-        <w:ind w:firstLine="720"/>
-      </w:pPr>
-    </w:p>
-    <w:p>
-      <w:pPr>
-        <w:ind w:firstLine="720"/>
-      </w:pPr>
-    </w:p>
-    <w:p>
-      <w:pPr>
-        <w:ind w:firstLine="720"/>
-      </w:pPr>
-    </w:p>
-    <w:p>
-      <w:pPr>
-        <w:ind w:firstLine="720"/>
-      </w:pPr>
-    </w:p>
-    <w:p>
-      <w:pPr>
-        <w:ind w:firstLine="720"/>
-      </w:pPr>
-    </w:p>
-    <w:p>
-      <w:pPr>
-        <w:pStyle w:val="Heading1"/>
-      </w:pPr>
-      <w:r>
-        <w:t>References</w:t>
-      </w:r>
-    </w:p>
-    <w:p>
-      <w:pPr>
-        <w:autoSpaceDE w:val="0"/>
-        <w:autoSpaceDN w:val="0"/>
-        <w:adjustRightInd w:val="0"/>
-        <w:spacing w:after="0" w:line="240" w:lineRule="auto"/>
-        <w:jc w:val="left"/>
-        <w:rPr>
-          <w:rFonts w:asciiTheme="majorHAnsi" w:hAnsiTheme="majorHAnsi" w:cstheme="majorHAnsi"/>
-          <w:lang w:val="en-US"/>
-        </w:rPr>
-      </w:pPr>
-      <w:r>
-        <w:rPr>
-          <w:rFonts w:asciiTheme="majorHAnsi" w:hAnsiTheme="majorHAnsi" w:cstheme="majorHAnsi"/>
-          <w:lang w:val="en-US"/>
-        </w:rPr>
-        <w:t xml:space="preserve">Aitchison, J., and J. A. C. Brown. 1957. The lognormal distribution, with special reference to its </w:t>
-      </w:r>
-    </w:p>
-    <w:p>
-      <w:pPr>
-        <w:autoSpaceDE w:val="0"/>
-        <w:autoSpaceDN w:val="0"/>
-        <w:adjustRightInd w:val="0"/>
-        <w:spacing w:after="0" w:line="240" w:lineRule="auto"/>
-        <w:ind w:firstLine="360"/>
-        <w:jc w:val="left"/>
-        <w:rPr>
-          <w:rFonts w:asciiTheme="majorHAnsi" w:hAnsiTheme="majorHAnsi" w:cstheme="majorHAnsi"/>
-          <w:lang w:val="en-US"/>
-        </w:rPr>
-      </w:pPr>
-      <w:r>
-        <w:rPr>
-          <w:rFonts w:asciiTheme="majorHAnsi" w:hAnsiTheme="majorHAnsi" w:cstheme="majorHAnsi"/>
-          <w:lang w:val="en-US"/>
-        </w:rPr>
-        <w:t>uses in economics. Cambridge: University Press.</w:t>
-      </w:r>
-    </w:p>
-    <w:p>
-      <w:pPr>
-        <w:autoSpaceDE w:val="0"/>
-        <w:autoSpaceDN w:val="0"/>
-        <w:adjustRightInd w:val="0"/>
-        <w:spacing w:after="0" w:line="240" w:lineRule="auto"/>
-        <w:jc w:val="left"/>
-        <w:rPr>
-          <w:rFonts w:asciiTheme="majorHAnsi" w:hAnsiTheme="majorHAnsi" w:cstheme="majorHAnsi"/>
-          <w:color w:val="333333"/>
-        </w:rPr>
-      </w:pPr>
-      <w:proofErr w:type="spellStart"/>
-      <w:r>
-        <w:rPr>
-          <w:rFonts w:asciiTheme="majorHAnsi" w:hAnsiTheme="majorHAnsi" w:cstheme="majorHAnsi"/>
-          <w:color w:val="333333"/>
-        </w:rPr>
-        <w:t>Brandts</w:t>
-      </w:r>
-      <w:proofErr w:type="spellEnd"/>
-      <w:r>
-        <w:rPr>
-          <w:rFonts w:asciiTheme="majorHAnsi" w:hAnsiTheme="majorHAnsi" w:cstheme="majorHAnsi"/>
-          <w:color w:val="333333"/>
-        </w:rPr>
-        <w:t xml:space="preserve">, J., &amp; </w:t>
-      </w:r>
-      <w:proofErr w:type="spellStart"/>
-      <w:r>
-        <w:rPr>
-          <w:rFonts w:asciiTheme="majorHAnsi" w:hAnsiTheme="majorHAnsi" w:cstheme="majorHAnsi"/>
-          <w:color w:val="333333"/>
-        </w:rPr>
-        <w:t>Charness</w:t>
-      </w:r>
-      <w:proofErr w:type="spellEnd"/>
-      <w:r>
-        <w:rPr>
-          <w:rFonts w:asciiTheme="majorHAnsi" w:hAnsiTheme="majorHAnsi" w:cstheme="majorHAnsi"/>
-          <w:color w:val="333333"/>
-        </w:rPr>
-        <w:t>, G. (2011). The strategy versus the direct-response method: A first</w:t>
-      </w:r>
-      <w:r>
-        <w:rPr>
-          <w:rFonts w:asciiTheme="majorHAnsi" w:hAnsiTheme="majorHAnsi" w:cstheme="majorHAnsi"/>
-          <w:color w:val="333333"/>
-        </w:rPr>
-        <w:t xml:space="preserve"> </w:t>
-      </w:r>
-    </w:p>
-    <w:p>
-      <w:pPr>
-        <w:autoSpaceDE w:val="0"/>
-        <w:autoSpaceDN w:val="0"/>
-        <w:adjustRightInd w:val="0"/>
-        <w:spacing w:after="0" w:line="240" w:lineRule="auto"/>
-        <w:ind w:left="360"/>
-        <w:jc w:val="left"/>
-        <w:rPr>
-          <w:rFonts w:asciiTheme="majorHAnsi" w:hAnsiTheme="majorHAnsi" w:cstheme="majorHAnsi"/>
-          <w:color w:val="333333"/>
-        </w:rPr>
-      </w:pPr>
-      <w:r>
-        <w:rPr>
-          <w:rFonts w:asciiTheme="majorHAnsi" w:hAnsiTheme="majorHAnsi" w:cstheme="majorHAnsi"/>
-          <w:color w:val="333333"/>
-        </w:rPr>
         <w:t>survey of experimental comparisons.</w:t>
       </w:r>
       <w:r>
@@ -3504,30 +4029,24 @@
       </w:r>
       <w:r>
         <w:rPr>
-          <w:rFonts w:asciiTheme="majorHAnsi" w:hAnsiTheme="majorHAnsi" w:cstheme="majorHAnsi"/>
           <w:i/>
           <w:iCs/>
-          <w:color w:val="333333"/>
         </w:rPr>
         <w:t xml:space="preserve">Experimental </w:t>
       </w:r>
       <w:proofErr w:type="gramStart"/>
       <w:r>
         <w:rPr>
-          <w:rFonts w:asciiTheme="majorHAnsi" w:hAnsiTheme="majorHAnsi" w:cstheme="majorHAnsi"/>
           <w:i/>
           <w:iCs/>
-          <w:color w:val="333333"/>
         </w:rPr>
         <w:t>Economics :</w:t>
       </w:r>
       <w:proofErr w:type="gramEnd"/>
       <w:r>
         <w:rPr>
-          <w:rFonts w:asciiTheme="majorHAnsi" w:hAnsiTheme="majorHAnsi" w:cstheme="majorHAnsi"/>
           <w:i/>
           <w:iCs/>
-          <w:color w:val="333333"/>
         </w:rPr>
         <w:t xml:space="preserve"> A Journal of the Economic Science Association,</w:t>
       </w:r>
@@ -3543,18 +4062,12 @@
       </w:r>
       <w:r>
         <w:rPr>
-          <w:rFonts w:asciiTheme="majorHAnsi" w:hAnsiTheme="majorHAnsi" w:cstheme="majorHAnsi"/>
           <w:i/>
           <w:iCs/>
-          <w:color w:val="333333"/>
         </w:rPr>
         <w:t>14</w:t>
       </w:r>
       <w:r>
-        <w:rPr>
-          <w:rFonts w:asciiTheme="majorHAnsi" w:hAnsiTheme="majorHAnsi" w:cstheme="majorHAnsi"/>
-          <w:color w:val="333333"/>
-        </w:rPr>
         <w:t>(3), 375-398.</w:t>
       </w:r>
       <w:r>
@@ -3577,50 +4090,23 @@
       </w:hyperlink>
     </w:p>
     <w:p>
-      <w:pPr>
-        <w:autoSpaceDE w:val="0"/>
-        <w:autoSpaceDN w:val="0"/>
-        <w:adjustRightInd w:val="0"/>
-        <w:spacing w:after="0" w:line="240" w:lineRule="auto"/>
-        <w:jc w:val="left"/>
-        <w:rPr>
-          <w:rFonts w:asciiTheme="majorHAnsi" w:hAnsiTheme="majorHAnsi" w:cstheme="majorHAnsi"/>
+      <w:proofErr w:type="spellStart"/>
+      <w:r>
+        <w:t>Casari</w:t>
+      </w:r>
+      <w:proofErr w:type="spellEnd"/>
+      <w:r>
+        <w:t xml:space="preserve">, M., &amp; Cason, T. N. (2009). The strategy method lowers measured trustworthy </w:t>
+      </w:r>
+    </w:p>
+    <w:p>
+      <w:pPr>
+        <w:rPr>
           <w:color w:val="333333"/>
         </w:rPr>
       </w:pPr>
-      <w:proofErr w:type="spellStart"/>
-      <w:r>
-        <w:rPr>
-          <w:rFonts w:asciiTheme="majorHAnsi" w:hAnsiTheme="majorHAnsi" w:cstheme="majorHAnsi"/>
-          <w:color w:val="333333"/>
-        </w:rPr>
-        <w:t>Casari</w:t>
-      </w:r>
-      <w:proofErr w:type="spellEnd"/>
-      <w:r>
-        <w:rPr>
-          <w:rFonts w:asciiTheme="majorHAnsi" w:hAnsiTheme="majorHAnsi" w:cstheme="majorHAnsi"/>
-          <w:color w:val="333333"/>
-        </w:rPr>
-        <w:t xml:space="preserve">, M., &amp; Cason, T. N. (2009). The strategy method lowers measured trustworthy </w:t>
-      </w:r>
-    </w:p>
-    <w:p>
-      <w:pPr>
-        <w:autoSpaceDE w:val="0"/>
-        <w:autoSpaceDN w:val="0"/>
-        <w:adjustRightInd w:val="0"/>
-        <w:spacing w:after="0" w:line="240" w:lineRule="auto"/>
-        <w:ind w:firstLine="360"/>
-        <w:jc w:val="left"/>
-        <w:rPr>
-          <w:rFonts w:asciiTheme="majorHAnsi" w:hAnsiTheme="majorHAnsi" w:cstheme="majorHAnsi"/>
-          <w:color w:val="333333"/>
-        </w:rPr>
-      </w:pPr>
-      <w:r>
-        <w:rPr>
-          <w:rFonts w:asciiTheme="majorHAnsi" w:hAnsiTheme="majorHAnsi" w:cstheme="majorHAnsi"/>
+      <w:r>
+        <w:rPr>
           <w:color w:val="333333"/>
         </w:rPr>
         <w:t>behavior.</w:t>
@@ -3637,7 +4123,6 @@
       </w:r>
       <w:r>
         <w:rPr>
-          <w:rFonts w:asciiTheme="majorHAnsi" w:hAnsiTheme="majorHAnsi" w:cstheme="majorHAnsi"/>
           <w:i/>
           <w:iCs/>
           <w:color w:val="333333"/>
@@ -3656,7 +4141,6 @@
       </w:r>
       <w:r>
         <w:rPr>
-          <w:rFonts w:asciiTheme="majorHAnsi" w:hAnsiTheme="majorHAnsi" w:cstheme="majorHAnsi"/>
           <w:i/>
           <w:iCs/>
           <w:color w:val="333333"/>
@@ -3665,21 +4149,18 @@
       </w:r>
       <w:r>
         <w:rPr>
-          <w:rFonts w:asciiTheme="majorHAnsi" w:hAnsiTheme="majorHAnsi" w:cstheme="majorHAnsi"/>
           <w:color w:val="333333"/>
         </w:rPr>
         <w:t>(3),</w:t>
       </w:r>
       <w:r>
         <w:rPr>
-          <w:rFonts w:asciiTheme="majorHAnsi" w:hAnsiTheme="majorHAnsi" w:cstheme="majorHAnsi"/>
           <w:color w:val="333333"/>
         </w:rPr>
         <w:t xml:space="preserve"> </w:t>
       </w:r>
       <w:r>
         <w:rPr>
-          <w:rFonts w:asciiTheme="majorHAnsi" w:hAnsiTheme="majorHAnsi" w:cstheme="majorHAnsi"/>
           <w:color w:val="333333"/>
         </w:rPr>
         <w:t>157159.</w:t>
@@ -3704,21 +4185,8 @@
       </w:hyperlink>
     </w:p>
     <w:p>
-      <w:pPr>
-        <w:autoSpaceDE w:val="0"/>
-        <w:autoSpaceDN w:val="0"/>
-        <w:adjustRightInd w:val="0"/>
-        <w:spacing w:after="0" w:line="240" w:lineRule="auto"/>
-        <w:jc w:val="left"/>
-        <w:rPr>
-          <w:rFonts w:asciiTheme="majorHAnsi" w:hAnsiTheme="majorHAnsi" w:cstheme="majorHAnsi"/>
-          <w:color w:val="333333"/>
-        </w:rPr>
-      </w:pPr>
-      <w:r>
-        <w:rPr>
-          <w:rFonts w:asciiTheme="majorHAnsi" w:hAnsiTheme="majorHAnsi" w:cstheme="majorHAnsi"/>
-          <w:color w:val="333333"/>
+      <w:r>
+        <w:rPr>
           <w:lang w:val="da-DK"/>
         </w:rPr>
         <w:t xml:space="preserve">Chan, K. S., </w:t>
@@ -3726,8 +4194,6 @@
       <w:proofErr w:type="spellStart"/>
       <w:r>
         <w:rPr>
-          <w:rFonts w:asciiTheme="majorHAnsi" w:hAnsiTheme="majorHAnsi" w:cstheme="majorHAnsi"/>
-          <w:color w:val="333333"/>
           <w:lang w:val="da-DK"/>
         </w:rPr>
         <w:t>Mestelman</w:t>
@@ -3735,8 +4201,6 @@
       <w:proofErr w:type="spellEnd"/>
       <w:r>
         <w:rPr>
-          <w:rFonts w:asciiTheme="majorHAnsi" w:hAnsiTheme="majorHAnsi" w:cstheme="majorHAnsi"/>
-          <w:color w:val="333333"/>
           <w:lang w:val="da-DK"/>
         </w:rPr>
         <w:t xml:space="preserve">, S., </w:t>
@@ -3744,8 +4208,6 @@
       <w:proofErr w:type="spellStart"/>
       <w:r>
         <w:rPr>
-          <w:rFonts w:asciiTheme="majorHAnsi" w:hAnsiTheme="majorHAnsi" w:cstheme="majorHAnsi"/>
-          <w:color w:val="333333"/>
           <w:lang w:val="da-DK"/>
         </w:rPr>
         <w:t>Moir</w:t>
@@ -3753,38 +4215,16 @@
       <w:proofErr w:type="spellEnd"/>
       <w:r>
         <w:rPr>
-          <w:rFonts w:asciiTheme="majorHAnsi" w:hAnsiTheme="majorHAnsi" w:cstheme="majorHAnsi"/>
-          <w:color w:val="333333"/>
           <w:lang w:val="da-DK"/>
         </w:rPr>
         <w:t xml:space="preserve">, R., &amp; Muller, R. A. (1999). </w:t>
       </w:r>
       <w:r>
-        <w:rPr>
-          <w:rFonts w:asciiTheme="majorHAnsi" w:hAnsiTheme="majorHAnsi" w:cstheme="majorHAnsi"/>
-          <w:color w:val="333333"/>
-        </w:rPr>
         <w:t xml:space="preserve">Heterogeneity and the voluntary </w:t>
       </w:r>
     </w:p>
     <w:p>
-      <w:pPr>
-        <w:autoSpaceDE w:val="0"/>
-        <w:autoSpaceDN w:val="0"/>
-        <w:adjustRightInd w:val="0"/>
-        <w:spacing w:after="0" w:line="240" w:lineRule="auto"/>
-        <w:ind w:left="360"/>
-        <w:jc w:val="left"/>
-        <w:rPr>
-          <w:rFonts w:asciiTheme="majorHAnsi" w:hAnsiTheme="majorHAnsi" w:cstheme="majorHAnsi"/>
-          <w:color w:val="333333"/>
-        </w:rPr>
-      </w:pPr>
-      <w:r>
-        <w:rPr>
-          <w:rFonts w:asciiTheme="majorHAnsi" w:hAnsiTheme="majorHAnsi" w:cstheme="majorHAnsi"/>
-          <w:color w:val="333333"/>
-        </w:rPr>
+      <w:r>
         <w:t>provision of public goods.</w:t>
       </w:r>
       <w:r>
@@ -3799,30 +4239,24 @@
       </w:r>
       <w:r>
         <w:rPr>
-          <w:rFonts w:asciiTheme="majorHAnsi" w:hAnsiTheme="majorHAnsi" w:cstheme="majorHAnsi"/>
           <w:i/>
           <w:iCs/>
-          <w:color w:val="333333"/>
         </w:rPr>
         <w:t xml:space="preserve">Experimental </w:t>
       </w:r>
       <w:proofErr w:type="gramStart"/>
       <w:r>
         <w:rPr>
-          <w:rFonts w:asciiTheme="majorHAnsi" w:hAnsiTheme="majorHAnsi" w:cstheme="majorHAnsi"/>
           <w:i/>
           <w:iCs/>
-          <w:color w:val="333333"/>
         </w:rPr>
         <w:t>Economics :</w:t>
       </w:r>
       <w:proofErr w:type="gramEnd"/>
       <w:r>
         <w:rPr>
-          <w:rFonts w:asciiTheme="majorHAnsi" w:hAnsiTheme="majorHAnsi" w:cstheme="majorHAnsi"/>
           <w:i/>
           <w:iCs/>
-          <w:color w:val="333333"/>
         </w:rPr>
         <w:t xml:space="preserve"> A Journal of the Economic Science Association,</w:t>
       </w:r>
@@ -3838,18 +4272,12 @@
       </w:r>
       <w:r>
         <w:rPr>
-          <w:rFonts w:asciiTheme="majorHAnsi" w:hAnsiTheme="majorHAnsi" w:cstheme="majorHAnsi"/>
           <w:i/>
           <w:iCs/>
-          <w:color w:val="333333"/>
         </w:rPr>
         <w:t>2</w:t>
       </w:r>
       <w:r>
-        <w:rPr>
-          <w:rFonts w:asciiTheme="majorHAnsi" w:hAnsiTheme="majorHAnsi" w:cstheme="majorHAnsi"/>
-          <w:color w:val="333333"/>
-        </w:rPr>
         <w:t>(1), 5-30.</w:t>
       </w:r>
       <w:r>
@@ -3872,43 +4300,17 @@
       </w:hyperlink>
     </w:p>
     <w:p>
-      <w:pPr>
-        <w:autoSpaceDE w:val="0"/>
-        <w:autoSpaceDN w:val="0"/>
-        <w:adjustRightInd w:val="0"/>
-        <w:spacing w:after="0" w:line="240" w:lineRule="auto"/>
-        <w:jc w:val="left"/>
-        <w:rPr>
-          <w:rFonts w:asciiTheme="majorHAnsi" w:hAnsiTheme="majorHAnsi" w:cstheme="majorHAnsi"/>
-          <w:color w:val="333333"/>
-        </w:rPr>
-      </w:pPr>
-      <w:r>
-        <w:rPr>
-          <w:rFonts w:asciiTheme="majorHAnsi" w:hAnsiTheme="majorHAnsi" w:cstheme="majorHAnsi"/>
-          <w:color w:val="333333"/>
-        </w:rPr>
+      <w:r>
         <w:t xml:space="preserve">Chaudhuri, A., &amp; Chaudhuri, A. (2011). Sustaining cooperation in laboratory public goods </w:t>
       </w:r>
     </w:p>
     <w:p>
       <w:pPr>
-        <w:autoSpaceDE w:val="0"/>
-        <w:autoSpaceDN w:val="0"/>
-        <w:adjustRightInd w:val="0"/>
-        <w:spacing w:after="0" w:line="240" w:lineRule="auto"/>
-        <w:ind w:left="360"/>
-        <w:jc w:val="left"/>
-        <w:rPr>
-          <w:rFonts w:asciiTheme="majorHAnsi" w:hAnsiTheme="majorHAnsi" w:cstheme="majorHAnsi"/>
+        <w:rPr>
           <w:lang w:val="en-US"/>
         </w:rPr>
       </w:pPr>
       <w:r>
-        <w:rPr>
-          <w:rFonts w:asciiTheme="majorHAnsi" w:hAnsiTheme="majorHAnsi" w:cstheme="majorHAnsi"/>
-          <w:color w:val="333333"/>
-        </w:rPr>
         <w:t>experiments: A selective survey of the literature.</w:t>
       </w:r>
       <w:r>
@@ -3923,10 +4325,8 @@
       </w:r>
       <w:r>
         <w:rPr>
-          <w:rFonts w:asciiTheme="majorHAnsi" w:hAnsiTheme="majorHAnsi" w:cstheme="majorHAnsi"/>
           <w:i/>
           <w:iCs/>
-          <w:color w:val="333333"/>
         </w:rPr>
         <w:t>Experimental Economics,</w:t>
       </w:r>
@@ -3942,18 +4342,12 @@
       </w:r>
       <w:r>
         <w:rPr>
-          <w:rFonts w:asciiTheme="majorHAnsi" w:hAnsiTheme="majorHAnsi" w:cstheme="majorHAnsi"/>
           <w:i/>
           <w:iCs/>
-          <w:color w:val="333333"/>
         </w:rPr>
         <w:t>14</w:t>
       </w:r>
       <w:r>
-        <w:rPr>
-          <w:rFonts w:asciiTheme="majorHAnsi" w:hAnsiTheme="majorHAnsi" w:cstheme="majorHAnsi"/>
-          <w:color w:val="333333"/>
-        </w:rPr>
         <w:t>(1), 47-83.</w:t>
       </w:r>
       <w:r>
@@ -3977,90 +4371,69 @@
     </w:p>
     <w:p>
       <w:pPr>
-        <w:autoSpaceDE w:val="0"/>
-        <w:autoSpaceDN w:val="0"/>
-        <w:adjustRightInd w:val="0"/>
-        <w:spacing w:after="0" w:line="240" w:lineRule="auto"/>
-        <w:jc w:val="left"/>
-        <w:rPr>
-          <w:rFonts w:asciiTheme="majorHAnsi" w:eastAsia="Times New Roman" w:hAnsiTheme="majorHAnsi" w:cstheme="majorHAnsi"/>
-          <w:color w:val="333333"/>
+        <w:rPr>
+          <w:rFonts w:eastAsia="Times New Roman"/>
         </w:rPr>
       </w:pPr>
       <w:proofErr w:type="spellStart"/>
       <w:r>
         <w:rPr>
-          <w:rFonts w:asciiTheme="majorHAnsi" w:eastAsia="Times New Roman" w:hAnsiTheme="majorHAnsi" w:cstheme="majorHAnsi"/>
-          <w:color w:val="333333"/>
+          <w:rFonts w:eastAsia="Times New Roman"/>
         </w:rPr>
         <w:t>Côté</w:t>
       </w:r>
       <w:proofErr w:type="spellEnd"/>
       <w:r>
         <w:rPr>
-          <w:rFonts w:asciiTheme="majorHAnsi" w:eastAsia="Times New Roman" w:hAnsiTheme="majorHAnsi" w:cstheme="majorHAnsi"/>
-          <w:color w:val="333333"/>
+          <w:rFonts w:eastAsia="Times New Roman"/>
         </w:rPr>
         <w:t xml:space="preserve">, S., House, J., &amp; Willer, R. (2015). High economic inequality leads </w:t>
       </w:r>
       <w:proofErr w:type="gramStart"/>
       <w:r>
         <w:rPr>
-          <w:rFonts w:asciiTheme="majorHAnsi" w:eastAsia="Times New Roman" w:hAnsiTheme="majorHAnsi" w:cstheme="majorHAnsi"/>
-          <w:color w:val="333333"/>
+          <w:rFonts w:eastAsia="Times New Roman"/>
         </w:rPr>
         <w:t>higher-income</w:t>
       </w:r>
       <w:proofErr w:type="gramEnd"/>
       <w:r>
         <w:rPr>
-          <w:rFonts w:asciiTheme="majorHAnsi" w:eastAsia="Times New Roman" w:hAnsiTheme="majorHAnsi" w:cstheme="majorHAnsi"/>
-          <w:color w:val="333333"/>
-        </w:rPr>
-        <w:t xml:space="preserve"> </w:t>
-      </w:r>
-    </w:p>
-    <w:p>
-      <w:pPr>
-        <w:autoSpaceDE w:val="0"/>
-        <w:autoSpaceDN w:val="0"/>
-        <w:adjustRightInd w:val="0"/>
-        <w:spacing w:after="0" w:line="240" w:lineRule="auto"/>
-        <w:ind w:left="360"/>
-        <w:jc w:val="left"/>
-        <w:rPr>
-          <w:rFonts w:asciiTheme="majorHAnsi" w:hAnsiTheme="majorHAnsi" w:cstheme="majorHAnsi"/>
+          <w:rFonts w:eastAsia="Times New Roman"/>
+        </w:rPr>
+        <w:t xml:space="preserve"> </w:t>
+      </w:r>
+    </w:p>
+    <w:p>
+      <w:pPr>
+        <w:rPr>
           <w:lang w:val="en-US"/>
         </w:rPr>
       </w:pPr>
       <w:r>
         <w:rPr>
-          <w:rFonts w:asciiTheme="majorHAnsi" w:eastAsia="Times New Roman" w:hAnsiTheme="majorHAnsi" w:cstheme="majorHAnsi"/>
-          <w:color w:val="333333"/>
-        </w:rPr>
-        <w:lastRenderedPageBreak/>
+          <w:rFonts w:eastAsia="Times New Roman"/>
+        </w:rPr>
         <w:t>individuals to be less generous.</w:t>
       </w:r>
       <w:r>
         <w:rPr>
-          <w:rFonts w:asciiTheme="majorHAnsi" w:eastAsia="Times New Roman" w:hAnsiTheme="majorHAnsi" w:cstheme="majorHAnsi"/>
+          <w:rFonts w:eastAsia="Times New Roman"/>
           <w:i/>
           <w:iCs/>
-          <w:color w:val="333333"/>
         </w:rPr>
         <w:t> Proceedings of the National Academy of Sciences - PNAS, 112</w:t>
       </w:r>
       <w:r>
         <w:rPr>
-          <w:rFonts w:asciiTheme="majorHAnsi" w:eastAsia="Times New Roman" w:hAnsiTheme="majorHAnsi" w:cstheme="majorHAnsi"/>
-          <w:color w:val="333333"/>
+          <w:rFonts w:eastAsia="Times New Roman"/>
         </w:rPr>
         <w:t>(52), 15838-15843. </w:t>
       </w:r>
       <w:hyperlink r:id="rId12" w:tgtFrame="_blank" w:history="1">
         <w:r>
           <w:rPr>
-            <w:rFonts w:asciiTheme="majorHAnsi" w:eastAsia="Times New Roman" w:hAnsiTheme="majorHAnsi" w:cstheme="majorHAnsi"/>
+            <w:rFonts w:eastAsia="Times New Roman"/>
             <w:color w:val="0066CC"/>
             <w:u w:val="single"/>
           </w:rPr>
@@ -4070,89 +4443,69 @@
     </w:p>
     <w:p>
       <w:pPr>
-        <w:autoSpaceDE w:val="0"/>
-        <w:autoSpaceDN w:val="0"/>
-        <w:adjustRightInd w:val="0"/>
-        <w:spacing w:after="0" w:line="240" w:lineRule="auto"/>
-        <w:jc w:val="left"/>
-        <w:rPr>
-          <w:rFonts w:asciiTheme="majorHAnsi" w:eastAsia="Times New Roman" w:hAnsiTheme="majorHAnsi" w:cstheme="majorHAnsi"/>
-          <w:color w:val="333333"/>
+        <w:rPr>
+          <w:rFonts w:eastAsia="Times New Roman"/>
         </w:rPr>
       </w:pPr>
       <w:proofErr w:type="spellStart"/>
       <w:r>
         <w:rPr>
-          <w:rFonts w:asciiTheme="majorHAnsi" w:eastAsia="Times New Roman" w:hAnsiTheme="majorHAnsi" w:cstheme="majorHAnsi"/>
-          <w:color w:val="333333"/>
+          <w:rFonts w:eastAsia="Times New Roman"/>
         </w:rPr>
         <w:t>Földvári</w:t>
       </w:r>
       <w:proofErr w:type="spellEnd"/>
       <w:r>
         <w:rPr>
-          <w:rFonts w:asciiTheme="majorHAnsi" w:eastAsia="Times New Roman" w:hAnsiTheme="majorHAnsi" w:cstheme="majorHAnsi"/>
-          <w:color w:val="333333"/>
+          <w:rFonts w:eastAsia="Times New Roman"/>
         </w:rPr>
         <w:t xml:space="preserve">, P. (2009). Estimating income inequality from tax data with A priori assumed income </w:t>
       </w:r>
     </w:p>
     <w:p>
       <w:pPr>
-        <w:autoSpaceDE w:val="0"/>
-        <w:autoSpaceDN w:val="0"/>
-        <w:adjustRightInd w:val="0"/>
-        <w:spacing w:after="0" w:line="240" w:lineRule="auto"/>
-        <w:ind w:left="360"/>
-        <w:jc w:val="left"/>
-        <w:rPr>
-          <w:rFonts w:asciiTheme="majorHAnsi" w:eastAsia="Times New Roman" w:hAnsiTheme="majorHAnsi" w:cstheme="majorHAnsi"/>
-          <w:color w:val="333333"/>
-        </w:rPr>
-      </w:pPr>
-      <w:r>
-        <w:rPr>
-          <w:rFonts w:asciiTheme="majorHAnsi" w:eastAsia="Times New Roman" w:hAnsiTheme="majorHAnsi" w:cstheme="majorHAnsi"/>
-          <w:color w:val="333333"/>
+        <w:rPr>
+          <w:rFonts w:eastAsia="Times New Roman"/>
+        </w:rPr>
+      </w:pPr>
+      <w:r>
+        <w:rPr>
+          <w:rFonts w:eastAsia="Times New Roman"/>
         </w:rPr>
         <w:t xml:space="preserve">distributions in </w:t>
       </w:r>
       <w:proofErr w:type="spellStart"/>
       <w:r>
         <w:rPr>
-          <w:rFonts w:asciiTheme="majorHAnsi" w:eastAsia="Times New Roman" w:hAnsiTheme="majorHAnsi" w:cstheme="majorHAnsi"/>
-          <w:color w:val="333333"/>
+          <w:rFonts w:eastAsia="Times New Roman"/>
         </w:rPr>
         <w:t>hungary</w:t>
       </w:r>
       <w:proofErr w:type="spellEnd"/>
       <w:r>
         <w:rPr>
-          <w:rFonts w:asciiTheme="majorHAnsi" w:eastAsia="Times New Roman" w:hAnsiTheme="majorHAnsi" w:cstheme="majorHAnsi"/>
-          <w:color w:val="333333"/>
+          <w:rFonts w:eastAsia="Times New Roman"/>
         </w:rPr>
         <w:t>, 1928-41.</w:t>
       </w:r>
       <w:r>
         <w:rPr>
-          <w:rFonts w:asciiTheme="majorHAnsi" w:eastAsia="Times New Roman" w:hAnsiTheme="majorHAnsi" w:cstheme="majorHAnsi"/>
+          <w:rFonts w:eastAsia="Times New Roman"/>
           <w:i/>
           <w:iCs/>
-          <w:color w:val="333333"/>
         </w:rPr>
         <w:t> Historical Methods, 42</w:t>
       </w:r>
       <w:r>
         <w:rPr>
-          <w:rFonts w:asciiTheme="majorHAnsi" w:eastAsia="Times New Roman" w:hAnsiTheme="majorHAnsi" w:cstheme="majorHAnsi"/>
-          <w:color w:val="333333"/>
+          <w:rFonts w:eastAsia="Times New Roman"/>
         </w:rPr>
         <w:t>(3), 111-115. </w:t>
       </w:r>
       <w:hyperlink r:id="rId13" w:tgtFrame="_blank" w:history="1">
         <w:r>
           <w:rPr>
-            <w:rFonts w:asciiTheme="majorHAnsi" w:eastAsia="Times New Roman" w:hAnsiTheme="majorHAnsi" w:cstheme="majorHAnsi"/>
+            <w:rFonts w:eastAsia="Times New Roman"/>
             <w:color w:val="0066CC"/>
             <w:u w:val="single"/>
           </w:rPr>
@@ -4161,68 +4514,25 @@
       </w:hyperlink>
     </w:p>
     <w:p>
-      <w:pPr>
-        <w:autoSpaceDE w:val="0"/>
-        <w:autoSpaceDN w:val="0"/>
-        <w:adjustRightInd w:val="0"/>
-        <w:spacing w:after="0" w:line="240" w:lineRule="auto"/>
-        <w:jc w:val="left"/>
-        <w:rPr>
-          <w:rFonts w:asciiTheme="majorHAnsi" w:hAnsiTheme="majorHAnsi" w:cstheme="majorHAnsi"/>
-          <w:color w:val="333333"/>
-        </w:rPr>
-      </w:pPr>
       <w:proofErr w:type="spellStart"/>
       <w:r>
-        <w:rPr>
-          <w:rFonts w:asciiTheme="majorHAnsi" w:hAnsiTheme="majorHAnsi" w:cstheme="majorHAnsi"/>
-          <w:color w:val="333333"/>
-        </w:rPr>
         <w:t>Colasante</w:t>
       </w:r>
       <w:proofErr w:type="spellEnd"/>
       <w:r>
-        <w:rPr>
-          <w:rFonts w:asciiTheme="majorHAnsi" w:hAnsiTheme="majorHAnsi" w:cstheme="majorHAnsi"/>
-          <w:color w:val="333333"/>
-        </w:rPr>
         <w:t xml:space="preserve">, A., </w:t>
       </w:r>
       <w:proofErr w:type="spellStart"/>
       <w:r>
-        <w:rPr>
-          <w:rFonts w:asciiTheme="majorHAnsi" w:hAnsiTheme="majorHAnsi" w:cstheme="majorHAnsi"/>
-          <w:color w:val="333333"/>
-        </w:rPr>
         <w:t>Colasante</w:t>
       </w:r>
       <w:proofErr w:type="spellEnd"/>
       <w:r>
-        <w:rPr>
-          <w:rFonts w:asciiTheme="majorHAnsi" w:hAnsiTheme="majorHAnsi" w:cstheme="majorHAnsi"/>
-          <w:color w:val="333333"/>
-        </w:rPr>
         <w:t xml:space="preserve">, A., Russo, A., &amp; Russo, A. (2017). Voting for the distribution rule in a </w:t>
       </w:r>
     </w:p>
     <w:p>
-      <w:pPr>
-        <w:autoSpaceDE w:val="0"/>
-        <w:autoSpaceDN w:val="0"/>
-        <w:adjustRightInd w:val="0"/>
-        <w:spacing w:after="0" w:line="240" w:lineRule="auto"/>
-        <w:ind w:left="360"/>
-        <w:jc w:val="left"/>
-        <w:rPr>
-          <w:rFonts w:asciiTheme="majorHAnsi" w:hAnsiTheme="majorHAnsi" w:cstheme="majorHAnsi"/>
-          <w:color w:val="333333"/>
-        </w:rPr>
-      </w:pPr>
-      <w:r>
-        <w:rPr>
-          <w:rFonts w:asciiTheme="majorHAnsi" w:hAnsiTheme="majorHAnsi" w:cstheme="majorHAnsi"/>
-          <w:color w:val="333333"/>
-        </w:rPr>
+      <w:r>
         <w:t>public good game with heterogeneous endowments.</w:t>
       </w:r>
       <w:r>
@@ -4237,10 +4547,8 @@
       </w:r>
       <w:r>
         <w:rPr>
-          <w:rFonts w:asciiTheme="majorHAnsi" w:hAnsiTheme="majorHAnsi" w:cstheme="majorHAnsi"/>
           <w:i/>
           <w:iCs/>
-          <w:color w:val="333333"/>
         </w:rPr>
         <w:t>Journal of Economic Interaction and Coordination,</w:t>
       </w:r>
@@ -4256,18 +4564,12 @@
       </w:r>
       <w:r>
         <w:rPr>
-          <w:rFonts w:asciiTheme="majorHAnsi" w:hAnsiTheme="majorHAnsi" w:cstheme="majorHAnsi"/>
           <w:i/>
           <w:iCs/>
-          <w:color w:val="333333"/>
         </w:rPr>
         <w:t>12</w:t>
       </w:r>
       <w:r>
-        <w:rPr>
-          <w:rFonts w:asciiTheme="majorHAnsi" w:hAnsiTheme="majorHAnsi" w:cstheme="majorHAnsi"/>
-          <w:color w:val="333333"/>
-        </w:rPr>
         <w:t>(3), 443-467.</w:t>
       </w:r>
       <w:r>
@@ -4290,57 +4592,26 @@
       </w:hyperlink>
     </w:p>
     <w:p>
-      <w:pPr>
-        <w:autoSpaceDE w:val="0"/>
-        <w:autoSpaceDN w:val="0"/>
-        <w:adjustRightInd w:val="0"/>
-        <w:spacing w:after="0" w:line="240" w:lineRule="auto"/>
-        <w:jc w:val="left"/>
-        <w:rPr>
-          <w:rFonts w:asciiTheme="majorHAnsi" w:hAnsiTheme="majorHAnsi" w:cstheme="majorHAnsi"/>
+      <w:r>
+        <w:t xml:space="preserve">Fowler, J. H., Smirnov, O., Johnson, T., </w:t>
+      </w:r>
+      <w:proofErr w:type="spellStart"/>
+      <w:r>
+        <w:t>McElreath</w:t>
+      </w:r>
+      <w:proofErr w:type="spellEnd"/>
+      <w:r>
+        <w:t xml:space="preserve">, R., &amp; Dawes, C. T. (2007). Egalitarian </w:t>
+      </w:r>
+    </w:p>
+    <w:p>
+      <w:pPr>
+        <w:rPr>
           <w:color w:val="333333"/>
         </w:rPr>
       </w:pPr>
       <w:r>
         <w:rPr>
-          <w:rFonts w:asciiTheme="majorHAnsi" w:hAnsiTheme="majorHAnsi" w:cstheme="majorHAnsi"/>
-          <w:color w:val="333333"/>
-        </w:rPr>
-        <w:t xml:space="preserve">Fowler, J. H., Smirnov, O., Johnson, T., </w:t>
-      </w:r>
-      <w:proofErr w:type="spellStart"/>
-      <w:r>
-        <w:rPr>
-          <w:rFonts w:asciiTheme="majorHAnsi" w:hAnsiTheme="majorHAnsi" w:cstheme="majorHAnsi"/>
-          <w:color w:val="333333"/>
-        </w:rPr>
-        <w:t>McElreath</w:t>
-      </w:r>
-      <w:proofErr w:type="spellEnd"/>
-      <w:r>
-        <w:rPr>
-          <w:rFonts w:asciiTheme="majorHAnsi" w:hAnsiTheme="majorHAnsi" w:cstheme="majorHAnsi"/>
-          <w:color w:val="333333"/>
-        </w:rPr>
-        <w:t xml:space="preserve">, R., &amp; Dawes, C. T. (2007). Egalitarian </w:t>
-      </w:r>
-    </w:p>
-    <w:p>
-      <w:pPr>
-        <w:autoSpaceDE w:val="0"/>
-        <w:autoSpaceDN w:val="0"/>
-        <w:adjustRightInd w:val="0"/>
-        <w:spacing w:after="0" w:line="240" w:lineRule="auto"/>
-        <w:ind w:left="360"/>
-        <w:jc w:val="left"/>
-        <w:rPr>
-          <w:rFonts w:asciiTheme="majorHAnsi" w:hAnsiTheme="majorHAnsi" w:cstheme="majorHAnsi"/>
-          <w:color w:val="333333"/>
-        </w:rPr>
-      </w:pPr>
-      <w:r>
-        <w:rPr>
-          <w:rFonts w:asciiTheme="majorHAnsi" w:hAnsiTheme="majorHAnsi" w:cstheme="majorHAnsi"/>
           <w:color w:val="333333"/>
         </w:rPr>
         <w:t>motives in humans.</w:t>
@@ -4357,7 +4628,6 @@
       </w:r>
       <w:r>
         <w:rPr>
-          <w:rFonts w:asciiTheme="majorHAnsi" w:hAnsiTheme="majorHAnsi" w:cstheme="majorHAnsi"/>
           <w:i/>
           <w:iCs/>
           <w:color w:val="333333"/>
@@ -4376,7 +4646,6 @@
       </w:r>
       <w:r>
         <w:rPr>
-          <w:rFonts w:asciiTheme="majorHAnsi" w:hAnsiTheme="majorHAnsi" w:cstheme="majorHAnsi"/>
           <w:i/>
           <w:iCs/>
           <w:color w:val="333333"/>
@@ -4385,21 +4654,18 @@
       </w:r>
       <w:r>
         <w:rPr>
-          <w:rFonts w:asciiTheme="majorHAnsi" w:hAnsiTheme="majorHAnsi" w:cstheme="majorHAnsi"/>
           <w:color w:val="333333"/>
         </w:rPr>
         <w:t>(7137), 794</w:t>
       </w:r>
       <w:r>
         <w:rPr>
-          <w:rFonts w:asciiTheme="majorHAnsi" w:hAnsiTheme="majorHAnsi" w:cstheme="majorHAnsi"/>
           <w:color w:val="333333"/>
         </w:rPr>
         <w:t xml:space="preserve"> </w:t>
       </w:r>
       <w:r>
         <w:rPr>
-          <w:rFonts w:asciiTheme="majorHAnsi" w:hAnsiTheme="majorHAnsi" w:cstheme="majorHAnsi"/>
           <w:color w:val="333333"/>
         </w:rPr>
         <w:t>796.</w:t>
@@ -4424,98 +4690,39 @@
       </w:hyperlink>
     </w:p>
     <w:p>
-      <w:pPr>
-        <w:autoSpaceDE w:val="0"/>
-        <w:autoSpaceDN w:val="0"/>
-        <w:adjustRightInd w:val="0"/>
-        <w:spacing w:after="0" w:line="240" w:lineRule="auto"/>
-        <w:jc w:val="left"/>
-        <w:rPr>
-          <w:rFonts w:asciiTheme="majorHAnsi" w:hAnsiTheme="majorHAnsi" w:cstheme="majorHAnsi"/>
-          <w:color w:val="333333"/>
-        </w:rPr>
-      </w:pPr>
-      <w:r>
-        <w:rPr>
-          <w:rFonts w:asciiTheme="majorHAnsi" w:hAnsiTheme="majorHAnsi" w:cstheme="majorHAnsi"/>
-          <w:color w:val="333333"/>
-        </w:rPr>
+      <w:r>
         <w:t xml:space="preserve">Gächter, S., </w:t>
       </w:r>
       <w:proofErr w:type="spellStart"/>
       <w:r>
-        <w:rPr>
-          <w:rFonts w:asciiTheme="majorHAnsi" w:hAnsiTheme="majorHAnsi" w:cstheme="majorHAnsi"/>
-          <w:color w:val="333333"/>
-        </w:rPr>
         <w:t>Mengel</w:t>
       </w:r>
       <w:proofErr w:type="spellEnd"/>
       <w:r>
-        <w:rPr>
-          <w:rFonts w:asciiTheme="majorHAnsi" w:hAnsiTheme="majorHAnsi" w:cstheme="majorHAnsi"/>
-          <w:color w:val="333333"/>
-        </w:rPr>
         <w:t xml:space="preserve">, F., </w:t>
       </w:r>
       <w:proofErr w:type="spellStart"/>
       <w:r>
-        <w:rPr>
-          <w:rFonts w:asciiTheme="majorHAnsi" w:hAnsiTheme="majorHAnsi" w:cstheme="majorHAnsi"/>
-          <w:color w:val="333333"/>
-        </w:rPr>
         <w:t>Tsakas</w:t>
       </w:r>
       <w:proofErr w:type="spellEnd"/>
       <w:r>
-        <w:rPr>
-          <w:rFonts w:asciiTheme="majorHAnsi" w:hAnsiTheme="majorHAnsi" w:cstheme="majorHAnsi"/>
-          <w:color w:val="333333"/>
-        </w:rPr>
         <w:t xml:space="preserve">, E., &amp; </w:t>
       </w:r>
       <w:proofErr w:type="spellStart"/>
       <w:r>
-        <w:rPr>
-          <w:rFonts w:asciiTheme="majorHAnsi" w:hAnsiTheme="majorHAnsi" w:cstheme="majorHAnsi"/>
-          <w:color w:val="333333"/>
-        </w:rPr>
         <w:t>Vostroknutov</w:t>
       </w:r>
       <w:proofErr w:type="spellEnd"/>
       <w:r>
-        <w:rPr>
-          <w:rFonts w:asciiTheme="majorHAnsi" w:hAnsiTheme="majorHAnsi" w:cstheme="majorHAnsi"/>
-          <w:color w:val="333333"/>
-        </w:rPr>
         <w:t xml:space="preserve">, A. (2017). </w:t>
       </w:r>
       <w:r>
-        <w:rPr>
-          <w:rFonts w:asciiTheme="majorHAnsi" w:hAnsiTheme="majorHAnsi" w:cstheme="majorHAnsi"/>
-          <w:color w:val="333333"/>
-        </w:rPr>
         <w:t xml:space="preserve">Growth and inequality in public </w:t>
       </w:r>
     </w:p>
     <w:p>
-      <w:pPr>
-        <w:autoSpaceDE w:val="0"/>
-        <w:autoSpaceDN w:val="0"/>
-        <w:adjustRightInd w:val="0"/>
-        <w:spacing w:after="0" w:line="240" w:lineRule="auto"/>
-        <w:ind w:firstLine="360"/>
-        <w:jc w:val="left"/>
-        <w:rPr>
-          <w:rFonts w:asciiTheme="majorHAnsi" w:hAnsiTheme="majorHAnsi" w:cstheme="majorHAnsi"/>
-          <w:color w:val="333333"/>
-        </w:rPr>
-      </w:pPr>
-      <w:r>
-        <w:rPr>
-          <w:rFonts w:asciiTheme="majorHAnsi" w:hAnsiTheme="majorHAnsi" w:cstheme="majorHAnsi"/>
-          <w:color w:val="333333"/>
-        </w:rPr>
+      <w:r>
         <w:t>good provision.</w:t>
       </w:r>
       <w:r>
@@ -4529,12 +4736,6 @@
         <w:t> </w:t>
       </w:r>
       <w:r>
-        <w:rPr>
-          <w:rFonts w:asciiTheme="majorHAnsi" w:hAnsiTheme="majorHAnsi" w:cstheme="majorHAnsi"/>
-          <w:i/>
-          <w:iCs/>
-          <w:color w:val="333333"/>
-        </w:rPr>
         <w:t>Journal of Public Economics,</w:t>
       </w:r>
       <w:r>
@@ -4548,30 +4749,11 @@
         <w:t> </w:t>
       </w:r>
       <w:r>
-        <w:rPr>
-          <w:rFonts w:asciiTheme="majorHAnsi" w:hAnsiTheme="majorHAnsi" w:cstheme="majorHAnsi"/>
-          <w:i/>
-          <w:iCs/>
-          <w:color w:val="333333"/>
-        </w:rPr>
-        <w:t>150</w:t>
-      </w:r>
-      <w:r>
-        <w:rPr>
-          <w:rFonts w:asciiTheme="majorHAnsi" w:hAnsiTheme="majorHAnsi" w:cstheme="majorHAnsi"/>
-          <w:color w:val="333333"/>
-        </w:rPr>
-        <w:t xml:space="preserve">, </w:t>
-      </w:r>
-    </w:p>
-    <w:p>
-      <w:pPr>
-        <w:autoSpaceDE w:val="0"/>
-        <w:autoSpaceDN w:val="0"/>
-        <w:adjustRightInd w:val="0"/>
-        <w:spacing w:after="0" w:line="240" w:lineRule="auto"/>
-        <w:ind w:firstLine="360"/>
-        <w:jc w:val="left"/>
+        <w:t xml:space="preserve">150, </w:t>
+      </w:r>
+    </w:p>
+    <w:p>
+      <w:pPr>
         <w:rPr>
           <w:rFonts w:asciiTheme="majorHAnsi" w:hAnsiTheme="majorHAnsi" w:cstheme="majorHAnsi"/>
           <w:color w:val="333333"/>
@@ -4604,33 +4786,12 @@
       </w:hyperlink>
     </w:p>
     <w:p>
-      <w:pPr>
-        <w:autoSpaceDE w:val="0"/>
-        <w:autoSpaceDN w:val="0"/>
-        <w:adjustRightInd w:val="0"/>
-        <w:spacing w:after="0" w:line="240" w:lineRule="auto"/>
-        <w:jc w:val="left"/>
-        <w:rPr>
-          <w:rFonts w:asciiTheme="majorHAnsi" w:hAnsiTheme="majorHAnsi" w:cstheme="majorHAnsi"/>
-          <w:color w:val="000000"/>
-        </w:rPr>
-      </w:pPr>
-      <w:r>
-        <w:rPr>
-          <w:rFonts w:asciiTheme="majorHAnsi" w:hAnsiTheme="majorHAnsi" w:cstheme="majorHAnsi"/>
-          <w:color w:val="000000"/>
-        </w:rPr>
+      <w:r>
         <w:t xml:space="preserve">Gini index (World Bank). (2018). Retrieved April 28, 2021, from </w:t>
       </w:r>
     </w:p>
     <w:p>
       <w:pPr>
-        <w:autoSpaceDE w:val="0"/>
-        <w:autoSpaceDN w:val="0"/>
-        <w:adjustRightInd w:val="0"/>
-        <w:spacing w:after="0" w:line="240" w:lineRule="auto"/>
-        <w:ind w:firstLine="360"/>
-        <w:jc w:val="left"/>
         <w:rPr>
           <w:rFonts w:asciiTheme="majorHAnsi" w:hAnsiTheme="majorHAnsi" w:cstheme="majorHAnsi"/>
           <w:lang w:val="en-US"/>
@@ -4648,72 +4809,58 @@
     </w:p>
     <w:p>
       <w:pPr>
-        <w:autoSpaceDE w:val="0"/>
-        <w:autoSpaceDN w:val="0"/>
-        <w:adjustRightInd w:val="0"/>
-        <w:spacing w:after="0" w:line="240" w:lineRule="auto"/>
-        <w:jc w:val="left"/>
-        <w:rPr>
-          <w:rFonts w:asciiTheme="majorHAnsi" w:eastAsia="Times New Roman" w:hAnsiTheme="majorHAnsi" w:cstheme="majorHAnsi"/>
+        <w:rPr>
+          <w:rFonts w:eastAsia="Times New Roman"/>
+        </w:rPr>
+      </w:pPr>
+      <w:r>
+        <w:rPr>
+          <w:rFonts w:eastAsia="Times New Roman"/>
+        </w:rPr>
+        <w:t xml:space="preserve">Hauser, O. P., </w:t>
+      </w:r>
+      <w:proofErr w:type="spellStart"/>
+      <w:r>
+        <w:rPr>
+          <w:rFonts w:eastAsia="Times New Roman"/>
+        </w:rPr>
+        <w:t>Hilbe</w:t>
+      </w:r>
+      <w:proofErr w:type="spellEnd"/>
+      <w:r>
+        <w:rPr>
+          <w:rFonts w:eastAsia="Times New Roman"/>
+        </w:rPr>
+        <w:t xml:space="preserve">, C., Chatterjee, K., &amp; Nowak, M. A. (2019). Social dilemmas among </w:t>
+      </w:r>
+    </w:p>
+    <w:p>
+      <w:pPr>
+        <w:rPr>
+          <w:rFonts w:eastAsia="Times New Roman"/>
           <w:color w:val="333333"/>
         </w:rPr>
       </w:pPr>
-      <w:r>
-        <w:rPr>
-          <w:rFonts w:asciiTheme="majorHAnsi" w:eastAsia="Times New Roman" w:hAnsiTheme="majorHAnsi" w:cstheme="majorHAnsi"/>
+      <w:proofErr w:type="spellStart"/>
+      <w:r>
+        <w:rPr>
+          <w:rFonts w:eastAsia="Times New Roman"/>
           <w:color w:val="333333"/>
         </w:rPr>
-        <w:t xml:space="preserve">Hauser, O. P., </w:t>
-      </w:r>
-      <w:proofErr w:type="spellStart"/>
-      <w:r>
-        <w:rPr>
-          <w:rFonts w:asciiTheme="majorHAnsi" w:eastAsia="Times New Roman" w:hAnsiTheme="majorHAnsi" w:cstheme="majorHAnsi"/>
+        <w:lastRenderedPageBreak/>
+        <w:t>unequals</w:t>
+      </w:r>
+      <w:proofErr w:type="spellEnd"/>
+      <w:r>
+        <w:rPr>
+          <w:rFonts w:eastAsia="Times New Roman"/>
           <w:color w:val="333333"/>
         </w:rPr>
-        <w:t>Hilbe</w:t>
-      </w:r>
-      <w:proofErr w:type="spellEnd"/>
-      <w:r>
-        <w:rPr>
-          <w:rFonts w:asciiTheme="majorHAnsi" w:eastAsia="Times New Roman" w:hAnsiTheme="majorHAnsi" w:cstheme="majorHAnsi"/>
-          <w:color w:val="333333"/>
-        </w:rPr>
-        <w:t xml:space="preserve">, C., Chatterjee, K., &amp; Nowak, M. A. (2019). Social dilemmas among </w:t>
-      </w:r>
-    </w:p>
-    <w:p>
-      <w:pPr>
-        <w:autoSpaceDE w:val="0"/>
-        <w:autoSpaceDN w:val="0"/>
-        <w:adjustRightInd w:val="0"/>
-        <w:spacing w:after="0" w:line="240" w:lineRule="auto"/>
-        <w:ind w:firstLine="360"/>
-        <w:jc w:val="left"/>
-        <w:rPr>
-          <w:rFonts w:asciiTheme="majorHAnsi" w:eastAsia="Times New Roman" w:hAnsiTheme="majorHAnsi" w:cstheme="majorHAnsi"/>
-          <w:color w:val="333333"/>
-        </w:rPr>
-      </w:pPr>
-      <w:proofErr w:type="spellStart"/>
-      <w:r>
-        <w:rPr>
-          <w:rFonts w:asciiTheme="majorHAnsi" w:eastAsia="Times New Roman" w:hAnsiTheme="majorHAnsi" w:cstheme="majorHAnsi"/>
-          <w:color w:val="333333"/>
-        </w:rPr>
-        <w:t>unequals</w:t>
-      </w:r>
-      <w:proofErr w:type="spellEnd"/>
-      <w:r>
-        <w:rPr>
-          <w:rFonts w:asciiTheme="majorHAnsi" w:eastAsia="Times New Roman" w:hAnsiTheme="majorHAnsi" w:cstheme="majorHAnsi"/>
-          <w:color w:val="333333"/>
-        </w:rPr>
         <w:t>.</w:t>
       </w:r>
       <w:r>
         <w:rPr>
-          <w:rFonts w:asciiTheme="majorHAnsi" w:eastAsia="Times New Roman" w:hAnsiTheme="majorHAnsi" w:cstheme="majorHAnsi"/>
+          <w:rFonts w:eastAsia="Times New Roman"/>
           <w:i/>
           <w:iCs/>
           <w:color w:val="333333"/>
@@ -4722,7 +4869,7 @@
       </w:r>
       <w:r>
         <w:rPr>
-          <w:rFonts w:asciiTheme="majorHAnsi" w:eastAsia="Times New Roman" w:hAnsiTheme="majorHAnsi" w:cstheme="majorHAnsi"/>
+          <w:rFonts w:eastAsia="Times New Roman"/>
           <w:color w:val="333333"/>
         </w:rPr>
         <w:t>(7770), 524-527. </w:t>
@@ -4730,7 +4877,7 @@
       <w:hyperlink r:id="rId18" w:tgtFrame="_blank" w:history="1">
         <w:r>
           <w:rPr>
-            <w:rFonts w:asciiTheme="majorHAnsi" w:eastAsia="Times New Roman" w:hAnsiTheme="majorHAnsi" w:cstheme="majorHAnsi"/>
+            <w:rFonts w:eastAsia="Times New Roman"/>
             <w:color w:val="0066CC"/>
             <w:u w:val="single"/>
           </w:rPr>
@@ -4739,59 +4886,25 @@
       </w:hyperlink>
     </w:p>
     <w:p>
-      <w:pPr>
-        <w:autoSpaceDE w:val="0"/>
-        <w:autoSpaceDN w:val="0"/>
-        <w:adjustRightInd w:val="0"/>
-        <w:spacing w:after="0" w:line="240" w:lineRule="auto"/>
-        <w:jc w:val="left"/>
-        <w:rPr>
-          <w:rFonts w:asciiTheme="majorHAnsi" w:hAnsiTheme="majorHAnsi" w:cstheme="majorHAnsi"/>
-          <w:color w:val="333333"/>
-        </w:rPr>
-      </w:pPr>
-      <w:r>
-        <w:rPr>
-          <w:rFonts w:asciiTheme="majorHAnsi" w:hAnsiTheme="majorHAnsi" w:cstheme="majorHAnsi"/>
-          <w:color w:val="333333"/>
-        </w:rPr>
+      <w:r>
         <w:t xml:space="preserve">Nishi, A., </w:t>
       </w:r>
       <w:proofErr w:type="spellStart"/>
       <w:r>
-        <w:rPr>
-          <w:rFonts w:asciiTheme="majorHAnsi" w:hAnsiTheme="majorHAnsi" w:cstheme="majorHAnsi"/>
-          <w:color w:val="333333"/>
-        </w:rPr>
         <w:t>Shirado</w:t>
       </w:r>
       <w:proofErr w:type="spellEnd"/>
       <w:r>
-        <w:rPr>
-          <w:rFonts w:asciiTheme="majorHAnsi" w:hAnsiTheme="majorHAnsi" w:cstheme="majorHAnsi"/>
-          <w:color w:val="333333"/>
-        </w:rPr>
         <w:t xml:space="preserve">, H., Rand, D. G., &amp; Christakis, N. A. (2015). Inequality and visibility of </w:t>
       </w:r>
     </w:p>
     <w:p>
       <w:pPr>
-        <w:autoSpaceDE w:val="0"/>
-        <w:autoSpaceDN w:val="0"/>
-        <w:adjustRightInd w:val="0"/>
-        <w:spacing w:after="0" w:line="240" w:lineRule="auto"/>
-        <w:ind w:left="720"/>
-        <w:jc w:val="left"/>
-        <w:rPr>
-          <w:rFonts w:asciiTheme="majorHAnsi" w:hAnsiTheme="majorHAnsi" w:cstheme="majorHAnsi"/>
+        <w:rPr>
           <w:lang w:val="en-US"/>
         </w:rPr>
       </w:pPr>
       <w:r>
-        <w:rPr>
-          <w:rFonts w:asciiTheme="majorHAnsi" w:hAnsiTheme="majorHAnsi" w:cstheme="majorHAnsi"/>
-          <w:color w:val="333333"/>
-        </w:rPr>
         <w:t>wealth in experimental social networks.</w:t>
       </w:r>
       <w:r>
@@ -4806,10 +4919,8 @@
       </w:r>
       <w:r>
         <w:rPr>
-          <w:rFonts w:asciiTheme="majorHAnsi" w:hAnsiTheme="majorHAnsi" w:cstheme="majorHAnsi"/>
           <w:i/>
           <w:iCs/>
-          <w:color w:val="333333"/>
         </w:rPr>
         <w:t>Nature (London),</w:t>
       </w:r>
@@ -4825,18 +4936,12 @@
       </w:r>
       <w:r>
         <w:rPr>
-          <w:rFonts w:asciiTheme="majorHAnsi" w:hAnsiTheme="majorHAnsi" w:cstheme="majorHAnsi"/>
           <w:i/>
           <w:iCs/>
-          <w:color w:val="333333"/>
         </w:rPr>
         <w:t>526</w:t>
       </w:r>
       <w:r>
-        <w:rPr>
-          <w:rFonts w:asciiTheme="majorHAnsi" w:hAnsiTheme="majorHAnsi" w:cstheme="majorHAnsi"/>
-          <w:color w:val="333333"/>
-        </w:rPr>
         <w:t>(7573), 426-429.</w:t>
       </w:r>
       <w:r>
@@ -4858,13 +4963,7 @@
         </w:r>
       </w:hyperlink>
     </w:p>
-    <w:p>
-      <w:pPr>
-        <w:rPr>
-          <w:rFonts w:asciiTheme="majorHAnsi" w:hAnsiTheme="majorHAnsi" w:cstheme="majorHAnsi"/>
-        </w:rPr>
-      </w:pPr>
-    </w:p>
+    <w:p/>
     <w:p/>
     <w:sectPr>
       <w:headerReference w:type="default" r:id="rId20"/>
@@ -4884,9 +4983,6 @@
 <w:endnotes xmlns:wpc="http://schemas.microsoft.com/office/word/2010/wordprocessingCanvas" xmlns:cx="http://schemas.microsoft.com/office/drawing/2014/chartex" xmlns:cx1="http://schemas.microsoft.com/office/drawing/2015/9/8/chartex" xmlns:cx2="http://schemas.microsoft.com/office/drawing/2015/10/21/chartex" xmlns:cx3="http://schemas.microsoft.com/office/drawing/2016/5/9/chartex" xmlns:cx4="http://schemas.microsoft.com/office/drawing/2016/5/10/chartex" xmlns:cx5="http://schemas.microsoft.com/office/drawing/2016/5/11/chartex" xmlns:cx6="http://schemas.microsoft.com/office/drawing/2016/5/12/chartex" xmlns:cx7="http://schemas.microsoft.com/office/drawing/2016/5/13/chartex" xmlns:cx8="http://schemas.microsoft.com/office/drawing/2016/5/14/chartex" xmlns:mc="http://schemas.openxmlformats.org/markup-compatibility/2006" xmlns:aink="http://schemas.microsoft.com/office/drawing/2016/ink" xmlns:am3d="http://schemas.microsoft.com/office/drawing/2017/model3d" xmlns:o="urn:schemas-microsoft-com:office:office" xmlns:oel="http://schemas.microsoft.com/office/2019/extlst" xmlns:r="http://schemas.openxmlformats.org/officeDocument/2006/relationships" xmlns:m="http://schemas.openxmlformats.org/officeDocument/2006/math" xmlns:v="urn:schemas-microsoft-com:vml" xmlns:wp14="http://schemas.microsoft.com/office/word/2010/wordprocessingDrawing" xmlns:wp="http://schemas.openxmlformats.org/drawingml/2006/wordprocessingDrawing" xmlns:w10="urn:schemas-microsoft-com:office:word" xmlns:w="http://schemas.openxmlformats.org/wordprocessingml/2006/main" xmlns:w14="http://schemas.microsoft.com/office/word/2010/wordml" xmlns:w15="http://schemas.microsoft.com/office/word/2012/wordml" xmlns:w16cex="http://schemas.microsoft.com/office/word/2018/wordml/cex" xmlns:w16cid="http://schemas.microsoft.com/office/word/2016/wordml/cid" xmlns:w16="http://schemas.microsoft.com/office/word/2018/wordml" xmlns:w16sdtdh="http://schemas.microsoft.com/office/word/2020/wordml/sdtdatahash" xmlns:w16se="http://schemas.microsoft.com/office/word/2015/wordml/symex" xmlns:wpg="http://schemas.microsoft.com/office/word/2010/wordprocessingGroup" xmlns:wpi="http://schemas.microsoft.com/office/word/2010/wordprocessingInk" xmlns:wne="http://schemas.microsoft.com/office/word/2006/wordml" xmlns:wps="http://schemas.microsoft.com/office/word/2010/wordprocessingShape" mc:Ignorable="w14 w15 w16se w16cid w16 w16cex w16sdtdh wp14">
   <w:endnote w:type="separator" w:id="-1">
     <w:p>
-      <w:pPr>
-        <w:spacing w:after="0" w:line="240" w:lineRule="auto"/>
-      </w:pPr>
       <w:r>
         <w:separator/>
       </w:r>
@@ -4894,9 +4990,6 @@
   </w:endnote>
   <w:endnote w:type="continuationSeparator" w:id="0">
     <w:p>
-      <w:pPr>
-        <w:spacing w:after="0" w:line="240" w:lineRule="auto"/>
-      </w:pPr>
       <w:r>
         <w:continuationSeparator/>
       </w:r>
@@ -4922,7 +5015,6 @@
       <w:p>
         <w:pPr>
           <w:pStyle w:val="Footer"/>
-          <w:framePr w:wrap="none" w:vAnchor="text" w:hAnchor="margin" w:xAlign="center" w:y="1"/>
           <w:rPr>
             <w:rStyle w:val="PageNumber"/>
           </w:rPr>
@@ -4951,7 +5043,6 @@
   <w:p>
     <w:pPr>
       <w:pStyle w:val="Footer"/>
-      <w:ind w:right="360"/>
     </w:pPr>
   </w:p>
 </w:ftr>
@@ -4974,7 +5065,6 @@
       <w:p>
         <w:pPr>
           <w:pStyle w:val="Footer"/>
-          <w:framePr w:wrap="none" w:vAnchor="text" w:hAnchor="margin" w:xAlign="center" w:y="1"/>
           <w:rPr>
             <w:rStyle w:val="PageNumber"/>
           </w:rPr>
@@ -5016,7 +5106,6 @@
   <w:p>
     <w:pPr>
       <w:pStyle w:val="Footer"/>
-      <w:ind w:right="360"/>
     </w:pPr>
   </w:p>
 </w:ftr>
@@ -5026,9 +5115,6 @@
 <w:footnotes xmlns:wpc="http://schemas.microsoft.com/office/word/2010/wordprocessingCanvas" xmlns:cx="http://schemas.microsoft.com/office/drawing/2014/chartex" xmlns:cx1="http://schemas.microsoft.com/office/drawing/2015/9/8/chartex" xmlns:cx2="http://schemas.microsoft.com/office/drawing/2015/10/21/chartex" xmlns:cx3="http://schemas.microsoft.com/office/drawing/2016/5/9/chartex" xmlns:cx4="http://schemas.microsoft.com/office/drawing/2016/5/10/chartex" xmlns:cx5="http://schemas.microsoft.com/office/drawing/2016/5/11/chartex" xmlns:cx6="http://schemas.microsoft.com/office/drawing/2016/5/12/chartex" xmlns:cx7="http://schemas.microsoft.com/office/drawing/2016/5/13/chartex" xmlns:cx8="http://schemas.microsoft.com/office/drawing/2016/5/14/chartex" xmlns:mc="http://schemas.openxmlformats.org/markup-compatibility/2006" xmlns:aink="http://schemas.microsoft.com/office/drawing/2016/ink" xmlns:am3d="http://schemas.microsoft.com/office/drawing/2017/model3d" xmlns:o="urn:schemas-microsoft-com:office:office" xmlns:oel="http://schemas.microsoft.com/office/2019/extlst" xmlns:r="http://schemas.openxmlformats.org/officeDocument/2006/relationships" xmlns:m="http://schemas.openxmlformats.org/officeDocument/2006/math" xmlns:v="urn:schemas-microsoft-com:vml" xmlns:wp14="http://schemas.microsoft.com/office/word/2010/wordprocessingDrawing" xmlns:wp="http://schemas.openxmlformats.org/drawingml/2006/wordprocessingDrawing" xmlns:w10="urn:schemas-microsoft-com:office:word" xmlns:w="http://schemas.openxmlformats.org/wordprocessingml/2006/main" xmlns:w14="http://schemas.microsoft.com/office/word/2010/wordml" xmlns:w15="http://schemas.microsoft.com/office/word/2012/wordml" xmlns:w16cex="http://schemas.microsoft.com/office/word/2018/wordml/cex" xmlns:w16cid="http://schemas.microsoft.com/office/word/2016/wordml/cid" xmlns:w16="http://schemas.microsoft.com/office/word/2018/wordml" xmlns:w16sdtdh="http://schemas.microsoft.com/office/word/2020/wordml/sdtdatahash" xmlns:w16se="http://schemas.microsoft.com/office/word/2015/wordml/symex" xmlns:wpg="http://schemas.microsoft.com/office/word/2010/wordprocessingGroup" xmlns:wpi="http://schemas.microsoft.com/office/word/2010/wordprocessingInk" xmlns:wne="http://schemas.microsoft.com/office/word/2006/wordml" xmlns:wps="http://schemas.microsoft.com/office/word/2010/wordprocessingShape" mc:Ignorable="w14 w15 w16se w16cid w16 w16cex w16sdtdh wp14">
   <w:footnote w:type="separator" w:id="-1">
     <w:p>
-      <w:pPr>
-        <w:spacing w:after="0" w:line="240" w:lineRule="auto"/>
-      </w:pPr>
       <w:r>
         <w:separator/>
       </w:r>
@@ -5036,9 +5122,6 @@
   </w:footnote>
   <w:footnote w:type="continuationSeparator" w:id="0">
     <w:p>
-      <w:pPr>
-        <w:spacing w:after="0" w:line="240" w:lineRule="auto"/>
-      </w:pPr>
       <w:r>
         <w:continuationSeparator/>
       </w:r>
@@ -7961,10 +8044,7 @@
   <w:style w:type="paragraph" w:default="1" w:styleId="Normal">
     <w:name w:val="Normal"/>
     <w:qFormat/>
-    <w:rsid w:val="00276EDA"/>
-    <w:pPr>
-      <w:spacing w:line="480" w:lineRule="auto"/>
-    </w:pPr>
+    <w:rsid w:val="00144135"/>
     <w:rPr>
       <w:sz w:val="24"/>
       <w:szCs w:val="24"/>

</xml_diff>